<commit_message>
report final versions uploaded
</commit_message>
<xml_diff>
--- a/control/Control_Report_TeamMotoGuzzi.docx
+++ b/control/Control_Report_TeamMotoGuzzi.docx
@@ -2860,7 +2860,19 @@
         <w:rPr>
           <w:lang w:val="en-US"/>
         </w:rPr>
-        <w:t xml:space="preserve"> In depth PID tuning for each joint is shown in Appendix B.</w:t>
+        <w:t xml:space="preserve"> In depth PID tuning for each joint is shown in Appendix B</w:t>
+      </w:r>
+      <w:r>
+        <w:rPr>
+          <w:lang w:val="en-US"/>
+        </w:rPr>
+        <w:t>, along with the digital filter weighted sum calculation</w:t>
+      </w:r>
+      <w:r>
+        <w:rPr>
+          <w:lang w:val="en-US"/>
+        </w:rPr>
+        <w:t>.</w:t>
       </w:r>
     </w:p>
     <w:p>
@@ -5321,7 +5333,7 @@
         <mc:AlternateContent>
           <mc:Choice Requires="wpg">
             <w:drawing>
-              <wp:anchor distT="0" distB="0" distL="114300" distR="114300" simplePos="0" relativeHeight="251660288" behindDoc="0" locked="0" layoutInCell="1" allowOverlap="1" wp14:anchorId="0A69EF2D" wp14:editId="54EA8378">
+              <wp:anchor distT="0" distB="0" distL="114300" distR="114300" simplePos="0" relativeHeight="251658240" behindDoc="0" locked="0" layoutInCell="1" allowOverlap="1" wp14:anchorId="0A69EF2D" wp14:editId="142B7CE8">
                 <wp:simplePos x="0" y="0"/>
                 <wp:positionH relativeFrom="column">
                   <wp:posOffset>3629024</wp:posOffset>
@@ -5427,7 +5439,7 @@
           </mc:Choice>
           <mc:Fallback>
             <w:pict>
-              <v:group w14:anchorId="0A69EF2D" id="Group 76" o:spid="_x0000_s1026" style="position:absolute;margin-left:285.75pt;margin-top:5.65pt;width:242.75pt;height:222pt;z-index:251660288;mso-width-relative:margin;mso-height-relative:margin" coordsize="31496,30473" o:gfxdata="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">
+              <v:group w14:anchorId="0A69EF2D" id="Group 76" o:spid="_x0000_s1026" style="position:absolute;margin-left:285.75pt;margin-top:5.65pt;width:242.75pt;height:222pt;z-index:251658240;mso-width-relative:margin;mso-height-relative:margin" coordsize="31496,30473" o:gfxdata="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">
                 <v:shapetype id="_x0000_t75" coordsize="21600,21600" o:spt="75" o:preferrelative="t" path="m@4@5l@4@11@9@11@9@5xe" filled="f" stroked="f">
                   <v:stroke joinstyle="miter"/>
                   <v:formulas>
@@ -5487,7 +5499,7 @@
         <mc:AlternateContent>
           <mc:Choice Requires="wpg">
             <w:drawing>
-              <wp:anchor distT="0" distB="0" distL="114300" distR="114300" simplePos="0" relativeHeight="251659264" behindDoc="0" locked="0" layoutInCell="1" allowOverlap="1" wp14:anchorId="5CEA2739" wp14:editId="62B7E47E">
+              <wp:anchor distT="0" distB="0" distL="114300" distR="114300" simplePos="0" relativeHeight="251657216" behindDoc="0" locked="0" layoutInCell="1" allowOverlap="1" wp14:anchorId="5CEA2739" wp14:editId="63639823">
                 <wp:simplePos x="0" y="0"/>
                 <wp:positionH relativeFrom="column">
                   <wp:posOffset>-361950</wp:posOffset>
@@ -5592,7 +5604,7 @@
           </mc:Choice>
           <mc:Fallback>
             <w:pict>
-              <v:group w14:anchorId="5CEA2739" id="Group 73" o:spid="_x0000_s1029" style="position:absolute;margin-left:-28.5pt;margin-top:14.65pt;width:304.8pt;height:199.5pt;z-index:251659264;mso-width-relative:margin;mso-height-relative:margin" coordsize="43281,28663" o:gfxdata="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">
+              <v:group w14:anchorId="5CEA2739" id="Group 73" o:spid="_x0000_s1029" style="position:absolute;margin-left:-28.5pt;margin-top:14.65pt;width:304.8pt;height:199.5pt;z-index:251657216;mso-width-relative:margin;mso-height-relative:margin" coordsize="43281,28663" o:gfxdata="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">
                 <v:shape id="Picture 74" o:spid="_x0000_s1030" type="#_x0000_t75" style="position:absolute;width:43281;height:26384;visibility:visible;mso-wrap-style:square" o:gfxdata="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">
                   <v:imagedata r:id="rId29" o:title=""/>
                 </v:shape>
@@ -5691,7 +5703,7 @@
         <mc:AlternateContent>
           <mc:Choice Requires="wpg">
             <w:drawing>
-              <wp:anchor distT="0" distB="0" distL="114300" distR="114300" simplePos="0" relativeHeight="251662336" behindDoc="0" locked="0" layoutInCell="1" allowOverlap="1" wp14:anchorId="3B8A3610" wp14:editId="7BD4D38F">
+              <wp:anchor distT="0" distB="0" distL="114300" distR="114300" simplePos="0" relativeHeight="251660288" behindDoc="0" locked="0" layoutInCell="1" allowOverlap="1" wp14:anchorId="3B8A3610" wp14:editId="7ED057F8">
                 <wp:simplePos x="0" y="0"/>
                 <wp:positionH relativeFrom="column">
                   <wp:posOffset>-701040</wp:posOffset>
@@ -5829,7 +5841,7 @@
           </mc:Choice>
           <mc:Fallback>
             <w:pict>
-              <v:group w14:anchorId="3B8A3610" id="Group 82" o:spid="_x0000_s1032" style="position:absolute;margin-left:-55.2pt;margin-top:17.1pt;width:331.5pt;height:223.5pt;z-index:251662336;mso-width-relative:margin;mso-height-relative:margin" coordsize="42900,29622" o:gfxdata="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">
+              <v:group w14:anchorId="3B8A3610" id="Group 82" o:spid="_x0000_s1032" style="position:absolute;margin-left:-55.2pt;margin-top:17.1pt;width:331.5pt;height:223.5pt;z-index:251660288;mso-width-relative:margin;mso-height-relative:margin" coordsize="42900,29622" o:gfxdata="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">
                 <v:shape id="Picture 83" o:spid="_x0000_s1033" type="#_x0000_t75" style="position:absolute;width:42900;height:26339;visibility:visible;mso-wrap-style:square" o:gfxdata="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">
                   <v:imagedata r:id="rId31" o:title=""/>
                 </v:shape>
@@ -5905,7 +5917,7 @@
         <mc:AlternateContent>
           <mc:Choice Requires="wpg">
             <w:drawing>
-              <wp:anchor distT="0" distB="0" distL="114300" distR="114300" simplePos="0" relativeHeight="251663360" behindDoc="0" locked="0" layoutInCell="1" allowOverlap="1" wp14:anchorId="397CB26B" wp14:editId="007758B5">
+              <wp:anchor distT="0" distB="0" distL="114300" distR="114300" simplePos="0" relativeHeight="251661312" behindDoc="0" locked="0" layoutInCell="1" allowOverlap="1" wp14:anchorId="397CB26B" wp14:editId="19CBBC75">
                 <wp:simplePos x="0" y="0"/>
                 <wp:positionH relativeFrom="column">
                   <wp:posOffset>3705225</wp:posOffset>
@@ -6032,7 +6044,7 @@
           </mc:Choice>
           <mc:Fallback>
             <w:pict>
-              <v:group w14:anchorId="397CB26B" id="Group 79" o:spid="_x0000_s1035" style="position:absolute;margin-left:291.75pt;margin-top:11.55pt;width:217.45pt;height:215.25pt;z-index:251663360;mso-width-relative:margin;mso-height-relative:margin" coordsize="28378,30956" o:gfxdata="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">
+              <v:group w14:anchorId="397CB26B" id="Group 79" o:spid="_x0000_s1035" style="position:absolute;margin-left:291.75pt;margin-top:11.55pt;width:217.45pt;height:215.25pt;z-index:251661312;mso-width-relative:margin;mso-height-relative:margin" coordsize="28378,30956" o:gfxdata="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">
                 <v:shape id="Picture 80" o:spid="_x0000_s1036" type="#_x0000_t75" style="position:absolute;width:28378;height:27717;visibility:visible;mso-wrap-style:square" o:gfxdata="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">
                   <v:imagedata r:id="rId33" o:title=""/>
                 </v:shape>
@@ -6105,7 +6117,7 @@
         <mc:AlternateContent>
           <mc:Choice Requires="wpg">
             <w:drawing>
-              <wp:anchor distT="0" distB="0" distL="114300" distR="114300" simplePos="0" relativeHeight="251666432" behindDoc="0" locked="0" layoutInCell="1" allowOverlap="1" wp14:anchorId="1B5EBF0E" wp14:editId="1CD443F2">
+              <wp:anchor distT="0" distB="0" distL="114300" distR="114300" simplePos="0" relativeHeight="251664384" behindDoc="0" locked="0" layoutInCell="1" allowOverlap="1" wp14:anchorId="1B5EBF0E" wp14:editId="3809959E">
                 <wp:simplePos x="0" y="0"/>
                 <wp:positionH relativeFrom="column">
                   <wp:posOffset>2609850</wp:posOffset>
@@ -6210,7 +6222,7 @@
           </mc:Choice>
           <mc:Fallback>
             <w:pict>
-              <v:group w14:anchorId="1B5EBF0E" id="Group 85" o:spid="_x0000_s1038" style="position:absolute;margin-left:205.5pt;margin-top:20.25pt;width:313.45pt;height:264.75pt;z-index:251666432;mso-width-relative:margin;mso-height-relative:margin" coordsize="39319,35433" o:gfxdata="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">
+              <v:group w14:anchorId="1B5EBF0E" id="Group 85" o:spid="_x0000_s1038" style="position:absolute;margin-left:205.5pt;margin-top:20.25pt;width:313.45pt;height:264.75pt;z-index:251664384;mso-width-relative:margin;mso-height-relative:margin" coordsize="39319,35433" o:gfxdata="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">
                 <v:shape id="Picture 86" o:spid="_x0000_s1039" type="#_x0000_t75" style="position:absolute;width:39319;height:32213;visibility:visible;mso-wrap-style:square" o:gfxdata="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">
                   <v:imagedata r:id="rId35" o:title=""/>
                 </v:shape>
@@ -6246,7 +6258,7 @@
         <mc:AlternateContent>
           <mc:Choice Requires="wpg">
             <w:drawing>
-              <wp:anchor distT="0" distB="0" distL="114300" distR="114300" simplePos="0" relativeHeight="251665408" behindDoc="0" locked="0" layoutInCell="1" allowOverlap="1" wp14:anchorId="163F55D0" wp14:editId="16CBB733">
+              <wp:anchor distT="0" distB="0" distL="114300" distR="114300" simplePos="0" relativeHeight="251663360" behindDoc="0" locked="0" layoutInCell="1" allowOverlap="1" wp14:anchorId="163F55D0" wp14:editId="62BDA251">
                 <wp:simplePos x="0" y="0"/>
                 <wp:positionH relativeFrom="column">
                   <wp:posOffset>-655320</wp:posOffset>
@@ -6366,7 +6378,7 @@
           </mc:Choice>
           <mc:Fallback>
             <w:pict>
-              <v:group w14:anchorId="163F55D0" id="Group 88" o:spid="_x0000_s1041" style="position:absolute;margin-left:-51.6pt;margin-top:30.6pt;width:280.7pt;height:256.8pt;z-index:251665408" coordsize="35648,32613" o:gfxdata="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">
+              <v:group w14:anchorId="163F55D0" id="Group 88" o:spid="_x0000_s1041" style="position:absolute;margin-left:-51.6pt;margin-top:30.6pt;width:280.7pt;height:256.8pt;z-index:251663360" coordsize="35648,32613" o:gfxdata="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">
                 <v:shape id="Picture 89" o:spid="_x0000_s1042" type="#_x0000_t75" style="position:absolute;width:35648;height:29413;visibility:visible;mso-wrap-style:square" o:gfxdata="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">
                   <v:imagedata r:id="rId37" o:title=""/>
                 </v:shape>
@@ -6442,7 +6454,7 @@
         <mc:AlternateContent>
           <mc:Choice Requires="wpg">
             <w:drawing>
-              <wp:anchor distT="0" distB="0" distL="114300" distR="114300" simplePos="0" relativeHeight="251669504" behindDoc="0" locked="0" layoutInCell="1" allowOverlap="1" wp14:anchorId="0496E281" wp14:editId="2BB9E13A">
+              <wp:anchor distT="0" distB="0" distL="114300" distR="114300" simplePos="0" relativeHeight="251667456" behindDoc="0" locked="0" layoutInCell="1" allowOverlap="1" wp14:anchorId="0496E281" wp14:editId="2008E80D">
                 <wp:simplePos x="0" y="0"/>
                 <wp:positionH relativeFrom="margin">
                   <wp:align>center</wp:align>
@@ -6546,7 +6558,7 @@
           </mc:Choice>
           <mc:Fallback>
             <w:pict>
-              <v:group w14:anchorId="0496E281" id="Group 96" o:spid="_x0000_s1044" style="position:absolute;margin-left:0;margin-top:253.2pt;width:253.1pt;height:199.65pt;z-index:251669504;mso-position-horizontal:center;mso-position-horizontal-relative:margin;mso-width-relative:margin;mso-height-relative:margin" coordsize="32950,30708" o:gfxdata="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">
+              <v:group w14:anchorId="0496E281" id="Group 96" o:spid="_x0000_s1044" style="position:absolute;margin-left:0;margin-top:253.2pt;width:253.1pt;height:199.65pt;z-index:251667456;mso-position-horizontal:center;mso-position-horizontal-relative:margin;mso-width-relative:margin;mso-height-relative:margin" coordsize="32950,30708" o:gfxdata="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">
                 <v:shape id="Picture 97" o:spid="_x0000_s1045" type="#_x0000_t75" style="position:absolute;width:32950;height:27508;visibility:visible;mso-wrap-style:square" o:gfxdata="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">
                   <v:imagedata r:id="rId39" o:title=""/>
                 </v:shape>
@@ -6582,7 +6594,7 @@
         <mc:AlternateContent>
           <mc:Choice Requires="wpg">
             <w:drawing>
-              <wp:anchor distT="0" distB="0" distL="114300" distR="114300" simplePos="0" relativeHeight="251668480" behindDoc="0" locked="0" layoutInCell="1" allowOverlap="1" wp14:anchorId="7809CF90" wp14:editId="0DAC7512">
+              <wp:anchor distT="0" distB="0" distL="114300" distR="114300" simplePos="0" relativeHeight="251666432" behindDoc="0" locked="0" layoutInCell="1" allowOverlap="1" wp14:anchorId="7809CF90" wp14:editId="10BB0069">
                 <wp:simplePos x="0" y="0"/>
                 <wp:positionH relativeFrom="margin">
                   <wp:align>center</wp:align>
@@ -6723,7 +6735,7 @@
           </mc:Choice>
           <mc:Fallback>
             <w:pict>
-              <v:group w14:anchorId="7809CF90" id="Group 91" o:spid="_x0000_s1047" style="position:absolute;margin-left:0;margin-top:68.35pt;width:330.75pt;height:177pt;z-index:251668480;mso-position-horizontal:center;mso-position-horizontal-relative:margin;mso-width-relative:margin;mso-height-relative:margin" coordsize="38144,19202" o:gfxdata="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">
+              <v:group w14:anchorId="7809CF90" id="Group 91" o:spid="_x0000_s1047" style="position:absolute;margin-left:0;margin-top:68.35pt;width:330.75pt;height:177pt;z-index:251666432;mso-position-horizontal:center;mso-position-horizontal-relative:margin;mso-width-relative:margin;mso-height-relative:margin" coordsize="38144,19202" o:gfxdata="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">
                 <v:group id="Group 92" o:spid="_x0000_s1048" style="position:absolute;width:38144;height:16002" coordsize="38144,16002" o:gfxdata="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">
                   <v:shape id="Picture 93" o:spid="_x0000_s1049" type="#_x0000_t75" style="position:absolute;width:19958;height:16002;visibility:visible;mso-wrap-style:square" o:gfxdata="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">
                     <v:imagedata r:id="rId42" o:title=""/>
@@ -6765,6 +6777,2086 @@
     </w:p>
     <w:p>
       <w:pPr>
+        <w:rPr>
+          <w:sz w:val="28"/>
+          <w:szCs w:val="28"/>
+        </w:rPr>
+      </w:pPr>
+      <w:r>
+        <w:rPr>
+          <w:sz w:val="28"/>
+          <w:szCs w:val="28"/>
+          <w:u w:val="single"/>
+        </w:rPr>
+        <w:lastRenderedPageBreak/>
+        <w:t>Digital Filter Weighted Exponentials</w:t>
+      </w:r>
+    </w:p>
+    <w:p>
+      <w:r>
+        <w:rPr>
+          <w:sz w:val="28"/>
+          <w:szCs w:val="28"/>
+        </w:rPr>
+        <w:t>We assume a frequency of 10kHz and find the weighted exponential arrays. The area under each curve is equal to one.</w:t>
+      </w:r>
+    </w:p>
+    <w:p/>
+    <w:p>
+      <w:pPr>
+        <w:shd w:val="clear" w:color="auto" w:fill="F7F7F7"/>
+        <w:spacing w:line="259" w:lineRule="atLeast"/>
+        <w:rPr>
+          <w:rFonts w:ascii="Consolas" w:eastAsia="Times New Roman" w:hAnsi="Consolas" w:cs="Times New Roman"/>
+          <w:color w:val="000000"/>
+          <w:sz w:val="21"/>
+          <w:szCs w:val="21"/>
+          <w:lang w:val="en-US" w:eastAsia="en-US"/>
+        </w:rPr>
+      </w:pPr>
+      <w:r>
+        <w:rPr>
+          <w:noProof/>
+          <w:sz w:val="28"/>
+          <w:szCs w:val="28"/>
+        </w:rPr>
+        <mc:AlternateContent>
+          <mc:Choice Requires="wpg">
+            <w:drawing>
+              <wp:anchor distT="0" distB="0" distL="114300" distR="114300" simplePos="0" relativeHeight="251674624" behindDoc="0" locked="0" layoutInCell="1" allowOverlap="1" wp14:anchorId="1F08084D" wp14:editId="5048AF57">
+                <wp:simplePos x="0" y="0"/>
+                <wp:positionH relativeFrom="column">
+                  <wp:posOffset>3233057</wp:posOffset>
+                </wp:positionH>
+                <wp:positionV relativeFrom="paragraph">
+                  <wp:posOffset>23041</wp:posOffset>
+                </wp:positionV>
+                <wp:extent cx="2732133" cy="2435721"/>
+                <wp:effectExtent l="0" t="0" r="0" b="3175"/>
+                <wp:wrapNone/>
+                <wp:docPr id="24" name="Group 24"/>
+                <wp:cNvGraphicFramePr/>
+                <a:graphic xmlns:a="http://schemas.openxmlformats.org/drawingml/2006/main">
+                  <a:graphicData uri="http://schemas.microsoft.com/office/word/2010/wordprocessingGroup">
+                    <wpg:wgp>
+                      <wpg:cNvGrpSpPr/>
+                      <wpg:grpSpPr>
+                        <a:xfrm>
+                          <a:off x="0" y="0"/>
+                          <a:ext cx="2732133" cy="2435721"/>
+                          <a:chOff x="0" y="0"/>
+                          <a:chExt cx="3232785" cy="3124938"/>
+                        </a:xfrm>
+                      </wpg:grpSpPr>
+                      <pic:pic xmlns:pic="http://schemas.openxmlformats.org/drawingml/2006/picture">
+                        <pic:nvPicPr>
+                          <pic:cNvPr id="14" name="Picture 14"/>
+                          <pic:cNvPicPr>
+                            <a:picLocks noChangeAspect="1"/>
+                          </pic:cNvPicPr>
+                        </pic:nvPicPr>
+                        <pic:blipFill>
+                          <a:blip r:embed="rId44"/>
+                          <a:stretch>
+                            <a:fillRect/>
+                          </a:stretch>
+                        </pic:blipFill>
+                        <pic:spPr>
+                          <a:xfrm>
+                            <a:off x="0" y="0"/>
+                            <a:ext cx="3232785" cy="2860040"/>
+                          </a:xfrm>
+                          <a:prstGeom prst="rect">
+                            <a:avLst/>
+                          </a:prstGeom>
+                        </pic:spPr>
+                      </pic:pic>
+                      <wps:wsp>
+                        <wps:cNvPr id="23" name="Text Box 23"/>
+                        <wps:cNvSpPr txBox="1"/>
+                        <wps:spPr>
+                          <a:xfrm>
+                            <a:off x="0" y="2858238"/>
+                            <a:ext cx="3232785" cy="266700"/>
+                          </a:xfrm>
+                          <a:prstGeom prst="rect">
+                            <a:avLst/>
+                          </a:prstGeom>
+                          <a:solidFill>
+                            <a:prstClr val="white"/>
+                          </a:solidFill>
+                          <a:ln>
+                            <a:noFill/>
+                          </a:ln>
+                        </wps:spPr>
+                        <wps:txbx>
+                          <w:txbxContent>
+                            <w:p>
+                              <w:pPr>
+                                <w:pStyle w:val="Caption"/>
+                                <w:jc w:val="center"/>
+                                <w:rPr>
+                                  <w:sz w:val="24"/>
+                                  <w:szCs w:val="24"/>
+                                </w:rPr>
+                              </w:pPr>
+                              <w:r>
+                                <w:t>Figure B9 - Weighted Exponential Curve for PID Tune 1</w:t>
+                              </w:r>
+                            </w:p>
+                          </w:txbxContent>
+                        </wps:txbx>
+                        <wps:bodyPr rot="0" spcFirstLastPara="0" vertOverflow="overflow" horzOverflow="overflow" vert="horz" wrap="square" lIns="0" tIns="0" rIns="0" bIns="0" numCol="1" spcCol="0" rtlCol="0" fromWordArt="0" anchor="t" anchorCtr="0" forceAA="0" compatLnSpc="1">
+                          <a:prstTxWarp prst="textNoShape">
+                            <a:avLst/>
+                          </a:prstTxWarp>
+                          <a:noAutofit/>
+                        </wps:bodyPr>
+                      </wps:wsp>
+                    </wpg:wgp>
+                  </a:graphicData>
+                </a:graphic>
+                <wp14:sizeRelH relativeFrom="margin">
+                  <wp14:pctWidth>0</wp14:pctWidth>
+                </wp14:sizeRelH>
+                <wp14:sizeRelV relativeFrom="margin">
+                  <wp14:pctHeight>0</wp14:pctHeight>
+                </wp14:sizeRelV>
+              </wp:anchor>
+            </w:drawing>
+          </mc:Choice>
+          <mc:Fallback>
+            <w:pict>
+              <v:group w14:anchorId="1F08084D" id="Group 24" o:spid="_x0000_s1052" style="position:absolute;margin-left:254.55pt;margin-top:1.8pt;width:215.15pt;height:191.8pt;z-index:251674624;mso-width-relative:margin;mso-height-relative:margin" coordsize="32327,31249" o:gfxdata="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">
+                <v:shape id="Picture 14" o:spid="_x0000_s1053" type="#_x0000_t75" style="position:absolute;width:32327;height:28600;visibility:visible;mso-wrap-style:square" o:gfxdata="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">
+                  <v:imagedata r:id="rId45" o:title=""/>
+                </v:shape>
+                <v:shape id="Text Box 23" o:spid="_x0000_s1054" type="#_x0000_t202" style="position:absolute;top:28582;width:32327;height:2667;visibility:visible;mso-wrap-style:square;v-text-anchor:top" o:gfxdata="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" stroked="f">
+                  <v:textbox inset="0,0,0,0">
+                    <w:txbxContent>
+                      <w:p>
+                        <w:pPr>
+                          <w:pStyle w:val="Caption"/>
+                          <w:jc w:val="center"/>
+                          <w:rPr>
+                            <w:sz w:val="24"/>
+                            <w:szCs w:val="24"/>
+                          </w:rPr>
+                        </w:pPr>
+                        <w:r>
+                          <w:t>Figure B9 - Weighted Exponential Curve for PID Tune 1</w:t>
+                        </w:r>
+                      </w:p>
+                    </w:txbxContent>
+                  </v:textbox>
+                </v:shape>
+              </v:group>
+            </w:pict>
+          </mc:Fallback>
+        </mc:AlternateContent>
+      </w:r>
+      <w:r>
+        <w:rPr>
+          <w:rFonts w:ascii="Consolas" w:eastAsia="Times New Roman" w:hAnsi="Consolas" w:cs="Times New Roman"/>
+          <w:color w:val="000000"/>
+          <w:sz w:val="21"/>
+          <w:szCs w:val="21"/>
+          <w:lang w:val="en-US" w:eastAsia="en-US"/>
+        </w:rPr>
+        <w:t>CF = 10e</w:t>
+      </w:r>
+      <w:proofErr w:type="gramStart"/>
+      <w:r>
+        <w:rPr>
+          <w:rFonts w:ascii="Consolas" w:eastAsia="Times New Roman" w:hAnsi="Consolas" w:cs="Times New Roman"/>
+          <w:color w:val="000000"/>
+          <w:sz w:val="21"/>
+          <w:szCs w:val="21"/>
+          <w:lang w:val="en-US" w:eastAsia="en-US"/>
+        </w:rPr>
+        <w:t xml:space="preserve">3;   </w:t>
+      </w:r>
+      <w:proofErr w:type="gramEnd"/>
+      <w:r>
+        <w:rPr>
+          <w:rFonts w:ascii="Consolas" w:eastAsia="Times New Roman" w:hAnsi="Consolas" w:cs="Times New Roman"/>
+          <w:color w:val="3C763D"/>
+          <w:sz w:val="21"/>
+          <w:szCs w:val="21"/>
+          <w:lang w:val="en-US" w:eastAsia="en-US"/>
+        </w:rPr>
+        <w:t xml:space="preserve">% default 1kHz </w:t>
+      </w:r>
+    </w:p>
+    <w:p>
+      <w:pPr>
+        <w:shd w:val="clear" w:color="auto" w:fill="F7F7F7"/>
+        <w:spacing w:line="259" w:lineRule="atLeast"/>
+        <w:rPr>
+          <w:rFonts w:ascii="Consolas" w:eastAsia="Times New Roman" w:hAnsi="Consolas" w:cs="Times New Roman"/>
+          <w:color w:val="000000"/>
+          <w:sz w:val="21"/>
+          <w:szCs w:val="21"/>
+          <w:lang w:val="en-US" w:eastAsia="en-US"/>
+        </w:rPr>
+      </w:pPr>
+      <w:r>
+        <w:rPr>
+          <w:rFonts w:ascii="Consolas" w:eastAsia="Times New Roman" w:hAnsi="Consolas" w:cs="Times New Roman"/>
+          <w:color w:val="000000"/>
+          <w:sz w:val="21"/>
+          <w:szCs w:val="21"/>
+          <w:lang w:val="en-US" w:eastAsia="en-US"/>
+        </w:rPr>
+        <w:t>P1 = 3.2378e+003</w:t>
+      </w:r>
+    </w:p>
+    <w:p>
+      <w:pPr>
+        <w:shd w:val="clear" w:color="auto" w:fill="F7F7F7"/>
+        <w:spacing w:line="259" w:lineRule="atLeast"/>
+        <w:rPr>
+          <w:rFonts w:ascii="Consolas" w:eastAsia="Times New Roman" w:hAnsi="Consolas" w:cs="Times New Roman"/>
+          <w:color w:val="000000"/>
+          <w:sz w:val="21"/>
+          <w:szCs w:val="21"/>
+          <w:lang w:val="en-US" w:eastAsia="en-US"/>
+        </w:rPr>
+      </w:pPr>
+      <w:r>
+        <w:rPr>
+          <w:rFonts w:ascii="Consolas" w:eastAsia="Times New Roman" w:hAnsi="Consolas" w:cs="Times New Roman"/>
+          <w:color w:val="000000"/>
+          <w:sz w:val="21"/>
+          <w:szCs w:val="21"/>
+          <w:lang w:val="en-US" w:eastAsia="en-US"/>
+        </w:rPr>
+        <w:t>P2 = 4.8568e+003</w:t>
+      </w:r>
+    </w:p>
+    <w:p>
+      <w:pPr>
+        <w:shd w:val="clear" w:color="auto" w:fill="F7F7F7"/>
+        <w:spacing w:line="259" w:lineRule="atLeast"/>
+        <w:rPr>
+          <w:rFonts w:ascii="Consolas" w:eastAsia="Times New Roman" w:hAnsi="Consolas" w:cs="Times New Roman"/>
+          <w:color w:val="000000"/>
+          <w:sz w:val="21"/>
+          <w:szCs w:val="21"/>
+          <w:lang w:val="en-US" w:eastAsia="en-US"/>
+        </w:rPr>
+      </w:pPr>
+      <w:r>
+        <w:rPr>
+          <w:rFonts w:ascii="Consolas" w:eastAsia="Times New Roman" w:hAnsi="Consolas" w:cs="Times New Roman"/>
+          <w:color w:val="000000"/>
+          <w:sz w:val="21"/>
+          <w:szCs w:val="21"/>
+          <w:lang w:val="en-US" w:eastAsia="en-US"/>
+        </w:rPr>
+        <w:t>n_hat1 = floor(4*CF/P1)</w:t>
+      </w:r>
+      <w:r>
+        <w:rPr>
+          <w:rFonts w:ascii="Consolas" w:eastAsia="Times New Roman" w:hAnsi="Consolas" w:cs="Times New Roman"/>
+          <w:color w:val="000000"/>
+          <w:sz w:val="21"/>
+          <w:szCs w:val="21"/>
+          <w:lang w:val="en-US" w:eastAsia="en-US"/>
+        </w:rPr>
+        <w:t xml:space="preserve"> </w:t>
+      </w:r>
+      <w:r>
+        <w:rPr>
+          <w:rFonts w:ascii="Consolas" w:eastAsia="Times New Roman" w:hAnsi="Consolas" w:cs="Times New Roman"/>
+          <w:color w:val="3C763D"/>
+          <w:sz w:val="21"/>
+          <w:szCs w:val="21"/>
+          <w:lang w:val="en-US" w:eastAsia="en-US"/>
+        </w:rPr>
+        <w:t xml:space="preserve">% </w:t>
+      </w:r>
+      <w:r>
+        <w:rPr>
+          <w:rFonts w:ascii="Consolas" w:eastAsia="Times New Roman" w:hAnsi="Consolas" w:cs="Times New Roman"/>
+          <w:color w:val="3C763D"/>
+          <w:sz w:val="21"/>
+          <w:szCs w:val="21"/>
+          <w:lang w:val="en-US" w:eastAsia="en-US"/>
+        </w:rPr>
+        <w:t>~ 12</w:t>
+      </w:r>
+    </w:p>
+    <w:p>
+      <w:pPr>
+        <w:shd w:val="clear" w:color="auto" w:fill="F7F7F7"/>
+        <w:spacing w:line="259" w:lineRule="atLeast"/>
+        <w:rPr>
+          <w:rFonts w:ascii="Consolas" w:eastAsia="Times New Roman" w:hAnsi="Consolas" w:cs="Times New Roman"/>
+          <w:color w:val="000000"/>
+          <w:sz w:val="21"/>
+          <w:szCs w:val="21"/>
+          <w:lang w:val="en-US" w:eastAsia="en-US"/>
+        </w:rPr>
+      </w:pPr>
+      <w:r>
+        <w:rPr>
+          <w:rFonts w:ascii="Consolas" w:eastAsia="Times New Roman" w:hAnsi="Consolas" w:cs="Times New Roman"/>
+          <w:color w:val="000000"/>
+          <w:sz w:val="21"/>
+          <w:szCs w:val="21"/>
+          <w:lang w:val="en-US" w:eastAsia="en-US"/>
+        </w:rPr>
+        <w:t>n_hat2 = floor(4*CF/P2)</w:t>
+      </w:r>
+      <w:r>
+        <w:rPr>
+          <w:rFonts w:ascii="Consolas" w:eastAsia="Times New Roman" w:hAnsi="Consolas" w:cs="Times New Roman"/>
+          <w:color w:val="000000"/>
+          <w:sz w:val="21"/>
+          <w:szCs w:val="21"/>
+          <w:lang w:val="en-US" w:eastAsia="en-US"/>
+        </w:rPr>
+        <w:t xml:space="preserve"> </w:t>
+      </w:r>
+      <w:r>
+        <w:rPr>
+          <w:rFonts w:ascii="Consolas" w:eastAsia="Times New Roman" w:hAnsi="Consolas" w:cs="Times New Roman"/>
+          <w:color w:val="3C763D"/>
+          <w:sz w:val="21"/>
+          <w:szCs w:val="21"/>
+          <w:lang w:val="en-US" w:eastAsia="en-US"/>
+        </w:rPr>
+        <w:t xml:space="preserve">% </w:t>
+      </w:r>
+      <w:r>
+        <w:rPr>
+          <w:rFonts w:ascii="Consolas" w:eastAsia="Times New Roman" w:hAnsi="Consolas" w:cs="Times New Roman"/>
+          <w:color w:val="3C763D"/>
+          <w:sz w:val="21"/>
+          <w:szCs w:val="21"/>
+          <w:lang w:val="en-US" w:eastAsia="en-US"/>
+        </w:rPr>
+        <w:t xml:space="preserve">~ </w:t>
+      </w:r>
+      <w:r>
+        <w:rPr>
+          <w:rFonts w:ascii="Consolas" w:eastAsia="Times New Roman" w:hAnsi="Consolas" w:cs="Times New Roman"/>
+          <w:color w:val="3C763D"/>
+          <w:sz w:val="21"/>
+          <w:szCs w:val="21"/>
+          <w:lang w:val="en-US" w:eastAsia="en-US"/>
+        </w:rPr>
+        <w:t>8</w:t>
+      </w:r>
+    </w:p>
+    <w:p>
+      <w:pPr>
+        <w:shd w:val="clear" w:color="auto" w:fill="F7F7F7"/>
+        <w:spacing w:line="259" w:lineRule="atLeast"/>
+        <w:rPr>
+          <w:rFonts w:ascii="Consolas" w:eastAsia="Times New Roman" w:hAnsi="Consolas" w:cs="Times New Roman"/>
+          <w:color w:val="000000"/>
+          <w:sz w:val="21"/>
+          <w:szCs w:val="21"/>
+          <w:lang w:val="en-US" w:eastAsia="en-US"/>
+        </w:rPr>
+      </w:pPr>
+      <w:r>
+        <w:rPr>
+          <w:rFonts w:ascii="Consolas" w:eastAsia="Times New Roman" w:hAnsi="Consolas" w:cs="Times New Roman"/>
+          <w:color w:val="000000"/>
+          <w:sz w:val="21"/>
+          <w:szCs w:val="21"/>
+          <w:lang w:val="en-US" w:eastAsia="en-US"/>
+        </w:rPr>
+        <w:t xml:space="preserve">tmax1 = </w:t>
+      </w:r>
+      <w:proofErr w:type="gramStart"/>
+      <w:r>
+        <w:rPr>
+          <w:rFonts w:ascii="Consolas" w:eastAsia="Times New Roman" w:hAnsi="Consolas" w:cs="Times New Roman"/>
+          <w:color w:val="000000"/>
+          <w:sz w:val="21"/>
+          <w:szCs w:val="21"/>
+          <w:lang w:val="en-US" w:eastAsia="en-US"/>
+        </w:rPr>
+        <w:t>eval(</w:t>
+      </w:r>
+      <w:proofErr w:type="gramEnd"/>
+      <w:r>
+        <w:rPr>
+          <w:rFonts w:ascii="Consolas" w:eastAsia="Times New Roman" w:hAnsi="Consolas" w:cs="Times New Roman"/>
+          <w:color w:val="000000"/>
+          <w:sz w:val="21"/>
+          <w:szCs w:val="21"/>
+          <w:lang w:val="en-US" w:eastAsia="en-US"/>
+        </w:rPr>
+        <w:t>solve(0.02 == exp(-P1*x), x))</w:t>
+      </w:r>
+    </w:p>
+    <w:p>
+      <w:pPr>
+        <w:shd w:val="clear" w:color="auto" w:fill="F7F7F7"/>
+        <w:spacing w:line="259" w:lineRule="atLeast"/>
+        <w:rPr>
+          <w:rFonts w:ascii="Consolas" w:eastAsia="Times New Roman" w:hAnsi="Consolas" w:cs="Times New Roman"/>
+          <w:color w:val="000000"/>
+          <w:sz w:val="21"/>
+          <w:szCs w:val="21"/>
+          <w:lang w:val="en-US" w:eastAsia="en-US"/>
+        </w:rPr>
+      </w:pPr>
+      <w:r>
+        <w:rPr>
+          <w:rFonts w:ascii="Consolas" w:eastAsia="Times New Roman" w:hAnsi="Consolas" w:cs="Times New Roman"/>
+          <w:color w:val="000000"/>
+          <w:sz w:val="21"/>
+          <w:szCs w:val="21"/>
+          <w:lang w:val="en-US" w:eastAsia="en-US"/>
+        </w:rPr>
+        <w:t xml:space="preserve">tmax2 = </w:t>
+      </w:r>
+      <w:proofErr w:type="gramStart"/>
+      <w:r>
+        <w:rPr>
+          <w:rFonts w:ascii="Consolas" w:eastAsia="Times New Roman" w:hAnsi="Consolas" w:cs="Times New Roman"/>
+          <w:color w:val="000000"/>
+          <w:sz w:val="21"/>
+          <w:szCs w:val="21"/>
+          <w:lang w:val="en-US" w:eastAsia="en-US"/>
+        </w:rPr>
+        <w:t>eval(</w:t>
+      </w:r>
+      <w:proofErr w:type="gramEnd"/>
+      <w:r>
+        <w:rPr>
+          <w:rFonts w:ascii="Consolas" w:eastAsia="Times New Roman" w:hAnsi="Consolas" w:cs="Times New Roman"/>
+          <w:color w:val="000000"/>
+          <w:sz w:val="21"/>
+          <w:szCs w:val="21"/>
+          <w:lang w:val="en-US" w:eastAsia="en-US"/>
+        </w:rPr>
+        <w:t>solve(0.02 == exp(-P2*x), x))</w:t>
+      </w:r>
+    </w:p>
+    <w:p>
+      <w:pPr>
+        <w:shd w:val="clear" w:color="auto" w:fill="F7F7F7"/>
+        <w:spacing w:line="259" w:lineRule="atLeast"/>
+        <w:rPr>
+          <w:rFonts w:ascii="Consolas" w:eastAsia="Times New Roman" w:hAnsi="Consolas" w:cs="Times New Roman"/>
+          <w:color w:val="000000"/>
+          <w:sz w:val="21"/>
+          <w:szCs w:val="21"/>
+          <w:lang w:val="en-US" w:eastAsia="en-US"/>
+        </w:rPr>
+      </w:pPr>
+      <w:r>
+        <w:rPr>
+          <w:rFonts w:ascii="Consolas" w:eastAsia="Times New Roman" w:hAnsi="Consolas" w:cs="Times New Roman"/>
+          <w:color w:val="000000"/>
+          <w:sz w:val="21"/>
+          <w:szCs w:val="21"/>
+          <w:lang w:val="en-US" w:eastAsia="en-US"/>
+        </w:rPr>
+        <w:t xml:space="preserve">x1 = </w:t>
+      </w:r>
+      <w:proofErr w:type="spellStart"/>
+      <w:proofErr w:type="gramStart"/>
+      <w:r>
+        <w:rPr>
+          <w:rFonts w:ascii="Consolas" w:eastAsia="Times New Roman" w:hAnsi="Consolas" w:cs="Times New Roman"/>
+          <w:color w:val="000000"/>
+          <w:sz w:val="21"/>
+          <w:szCs w:val="21"/>
+          <w:lang w:val="en-US" w:eastAsia="en-US"/>
+        </w:rPr>
+        <w:t>linspace</w:t>
+      </w:r>
+      <w:proofErr w:type="spellEnd"/>
+      <w:r>
+        <w:rPr>
+          <w:rFonts w:ascii="Consolas" w:eastAsia="Times New Roman" w:hAnsi="Consolas" w:cs="Times New Roman"/>
+          <w:color w:val="000000"/>
+          <w:sz w:val="21"/>
+          <w:szCs w:val="21"/>
+          <w:lang w:val="en-US" w:eastAsia="en-US"/>
+        </w:rPr>
+        <w:t>(</w:t>
+      </w:r>
+      <w:proofErr w:type="gramEnd"/>
+      <w:r>
+        <w:rPr>
+          <w:rFonts w:ascii="Consolas" w:eastAsia="Times New Roman" w:hAnsi="Consolas" w:cs="Times New Roman"/>
+          <w:color w:val="000000"/>
+          <w:sz w:val="21"/>
+          <w:szCs w:val="21"/>
+          <w:lang w:val="en-US" w:eastAsia="en-US"/>
+        </w:rPr>
+        <w:t>tmax1/n_hat1, tmax1, n_hat1)</w:t>
+      </w:r>
+    </w:p>
+    <w:p>
+      <w:pPr>
+        <w:shd w:val="clear" w:color="auto" w:fill="F7F7F7"/>
+        <w:spacing w:line="259" w:lineRule="atLeast"/>
+        <w:rPr>
+          <w:rFonts w:ascii="Consolas" w:eastAsia="Times New Roman" w:hAnsi="Consolas" w:cs="Times New Roman"/>
+          <w:color w:val="000000"/>
+          <w:sz w:val="21"/>
+          <w:szCs w:val="21"/>
+          <w:lang w:val="en-US" w:eastAsia="en-US"/>
+        </w:rPr>
+      </w:pPr>
+      <w:r>
+        <w:rPr>
+          <w:rFonts w:ascii="Consolas" w:eastAsia="Times New Roman" w:hAnsi="Consolas" w:cs="Times New Roman"/>
+          <w:color w:val="000000"/>
+          <w:sz w:val="21"/>
+          <w:szCs w:val="21"/>
+          <w:lang w:val="en-US" w:eastAsia="en-US"/>
+        </w:rPr>
+        <w:t>y1 = 3.9060e3*exp(-P1*x1)</w:t>
+      </w:r>
+    </w:p>
+    <w:p>
+      <w:pPr>
+        <w:shd w:val="clear" w:color="auto" w:fill="F7F7F7"/>
+        <w:spacing w:line="259" w:lineRule="atLeast"/>
+        <w:rPr>
+          <w:rFonts w:ascii="Consolas" w:eastAsia="Times New Roman" w:hAnsi="Consolas" w:cs="Times New Roman"/>
+          <w:color w:val="000000"/>
+          <w:sz w:val="21"/>
+          <w:szCs w:val="21"/>
+          <w:lang w:val="en-US" w:eastAsia="en-US"/>
+        </w:rPr>
+      </w:pPr>
+      <w:r>
+        <w:rPr>
+          <w:rFonts w:ascii="Consolas" w:eastAsia="Times New Roman" w:hAnsi="Consolas" w:cs="Times New Roman"/>
+          <w:color w:val="000000"/>
+          <w:sz w:val="21"/>
+          <w:szCs w:val="21"/>
+          <w:lang w:val="en-US" w:eastAsia="en-US"/>
+        </w:rPr>
+        <w:t xml:space="preserve">x2 = </w:t>
+      </w:r>
+      <w:proofErr w:type="spellStart"/>
+      <w:proofErr w:type="gramStart"/>
+      <w:r>
+        <w:rPr>
+          <w:rFonts w:ascii="Consolas" w:eastAsia="Times New Roman" w:hAnsi="Consolas" w:cs="Times New Roman"/>
+          <w:color w:val="000000"/>
+          <w:sz w:val="21"/>
+          <w:szCs w:val="21"/>
+          <w:lang w:val="en-US" w:eastAsia="en-US"/>
+        </w:rPr>
+        <w:t>linspace</w:t>
+      </w:r>
+      <w:proofErr w:type="spellEnd"/>
+      <w:r>
+        <w:rPr>
+          <w:rFonts w:ascii="Consolas" w:eastAsia="Times New Roman" w:hAnsi="Consolas" w:cs="Times New Roman"/>
+          <w:color w:val="000000"/>
+          <w:sz w:val="21"/>
+          <w:szCs w:val="21"/>
+          <w:lang w:val="en-US" w:eastAsia="en-US"/>
+        </w:rPr>
+        <w:t>(</w:t>
+      </w:r>
+      <w:proofErr w:type="gramEnd"/>
+      <w:r>
+        <w:rPr>
+          <w:rFonts w:ascii="Consolas" w:eastAsia="Times New Roman" w:hAnsi="Consolas" w:cs="Times New Roman"/>
+          <w:color w:val="000000"/>
+          <w:sz w:val="21"/>
+          <w:szCs w:val="21"/>
+          <w:lang w:val="en-US" w:eastAsia="en-US"/>
+        </w:rPr>
+        <w:t>tmax1/n_hat2, tmax2, n_hat2)</w:t>
+      </w:r>
+    </w:p>
+    <w:p>
+      <w:pPr>
+        <w:shd w:val="clear" w:color="auto" w:fill="F7F7F7"/>
+        <w:spacing w:line="259" w:lineRule="atLeast"/>
+        <w:rPr>
+          <w:rFonts w:ascii="Consolas" w:eastAsia="Times New Roman" w:hAnsi="Consolas" w:cs="Times New Roman"/>
+          <w:color w:val="000000"/>
+          <w:sz w:val="21"/>
+          <w:szCs w:val="21"/>
+          <w:lang w:val="en-US" w:eastAsia="en-US"/>
+        </w:rPr>
+      </w:pPr>
+      <w:r>
+        <w:rPr>
+          <w:rFonts w:ascii="Consolas" w:eastAsia="Times New Roman" w:hAnsi="Consolas" w:cs="Times New Roman"/>
+          <w:color w:val="000000"/>
+          <w:sz w:val="21"/>
+          <w:szCs w:val="21"/>
+          <w:lang w:val="en-US" w:eastAsia="en-US"/>
+        </w:rPr>
+        <w:t>y2 = 7.7534e3*exp(-P2*x2)</w:t>
+      </w:r>
+    </w:p>
+    <w:p>
+      <w:pPr>
+        <w:shd w:val="clear" w:color="auto" w:fill="F7F7F7"/>
+        <w:spacing w:line="259" w:lineRule="atLeast"/>
+        <w:rPr>
+          <w:rFonts w:ascii="Consolas" w:eastAsia="Times New Roman" w:hAnsi="Consolas" w:cs="Times New Roman"/>
+          <w:color w:val="000000"/>
+          <w:sz w:val="21"/>
+          <w:szCs w:val="21"/>
+          <w:lang w:val="en-US" w:eastAsia="en-US"/>
+        </w:rPr>
+      </w:pPr>
+      <w:r>
+        <w:rPr>
+          <w:rFonts w:ascii="Consolas" w:eastAsia="Times New Roman" w:hAnsi="Consolas" w:cs="Times New Roman"/>
+          <w:color w:val="000000"/>
+          <w:sz w:val="21"/>
+          <w:szCs w:val="21"/>
+          <w:lang w:val="en-US" w:eastAsia="en-US"/>
+        </w:rPr>
+        <w:t>figure</w:t>
+      </w:r>
+    </w:p>
+    <w:p>
+      <w:pPr>
+        <w:shd w:val="clear" w:color="auto" w:fill="F7F7F7"/>
+        <w:spacing w:line="259" w:lineRule="atLeast"/>
+        <w:rPr>
+          <w:rFonts w:ascii="Consolas" w:eastAsia="Times New Roman" w:hAnsi="Consolas" w:cs="Times New Roman"/>
+          <w:color w:val="000000"/>
+          <w:sz w:val="21"/>
+          <w:szCs w:val="21"/>
+          <w:lang w:val="en-US" w:eastAsia="en-US"/>
+        </w:rPr>
+      </w:pPr>
+      <w:r>
+        <w:rPr>
+          <w:rFonts w:ascii="Consolas" w:eastAsia="Times New Roman" w:hAnsi="Consolas" w:cs="Times New Roman"/>
+          <w:color w:val="000000"/>
+          <w:sz w:val="21"/>
+          <w:szCs w:val="21"/>
+          <w:lang w:val="en-US" w:eastAsia="en-US"/>
+        </w:rPr>
+        <w:t>plot(x</w:t>
+      </w:r>
+      <w:proofErr w:type="gramStart"/>
+      <w:r>
+        <w:rPr>
+          <w:rFonts w:ascii="Consolas" w:eastAsia="Times New Roman" w:hAnsi="Consolas" w:cs="Times New Roman"/>
+          <w:color w:val="000000"/>
+          <w:sz w:val="21"/>
+          <w:szCs w:val="21"/>
+          <w:lang w:val="en-US" w:eastAsia="en-US"/>
+        </w:rPr>
+        <w:t>1,y</w:t>
+      </w:r>
+      <w:proofErr w:type="gramEnd"/>
+      <w:r>
+        <w:rPr>
+          <w:rFonts w:ascii="Consolas" w:eastAsia="Times New Roman" w:hAnsi="Consolas" w:cs="Times New Roman"/>
+          <w:color w:val="000000"/>
+          <w:sz w:val="21"/>
+          <w:szCs w:val="21"/>
+          <w:lang w:val="en-US" w:eastAsia="en-US"/>
+        </w:rPr>
+        <w:t>1)</w:t>
+      </w:r>
+    </w:p>
+    <w:p>
+      <w:pPr>
+        <w:shd w:val="clear" w:color="auto" w:fill="F7F7F7"/>
+        <w:spacing w:line="259" w:lineRule="atLeast"/>
+        <w:rPr>
+          <w:rFonts w:ascii="Consolas" w:eastAsia="Times New Roman" w:hAnsi="Consolas" w:cs="Times New Roman"/>
+          <w:color w:val="000000"/>
+          <w:sz w:val="21"/>
+          <w:szCs w:val="21"/>
+          <w:lang w:val="en-US" w:eastAsia="en-US"/>
+        </w:rPr>
+      </w:pPr>
+      <w:r>
+        <w:rPr>
+          <w:rFonts w:ascii="Consolas" w:eastAsia="Times New Roman" w:hAnsi="Consolas" w:cs="Times New Roman"/>
+          <w:color w:val="000000"/>
+          <w:sz w:val="21"/>
+          <w:szCs w:val="21"/>
+          <w:lang w:val="en-US" w:eastAsia="en-US"/>
+        </w:rPr>
+        <w:t xml:space="preserve">hold </w:t>
+      </w:r>
+      <w:proofErr w:type="gramStart"/>
+      <w:r>
+        <w:rPr>
+          <w:rFonts w:ascii="Consolas" w:eastAsia="Times New Roman" w:hAnsi="Consolas" w:cs="Times New Roman"/>
+          <w:color w:val="A020F0"/>
+          <w:sz w:val="21"/>
+          <w:szCs w:val="21"/>
+          <w:lang w:val="en-US" w:eastAsia="en-US"/>
+        </w:rPr>
+        <w:t>on</w:t>
+      </w:r>
+      <w:r>
+        <w:rPr>
+          <w:rFonts w:ascii="Consolas" w:eastAsia="Times New Roman" w:hAnsi="Consolas" w:cs="Times New Roman"/>
+          <w:color w:val="000000"/>
+          <w:sz w:val="21"/>
+          <w:szCs w:val="21"/>
+          <w:lang w:val="en-US" w:eastAsia="en-US"/>
+        </w:rPr>
+        <w:t>;</w:t>
+      </w:r>
+      <w:proofErr w:type="gramEnd"/>
+    </w:p>
+    <w:p>
+      <w:pPr>
+        <w:shd w:val="clear" w:color="auto" w:fill="F7F7F7"/>
+        <w:spacing w:line="259" w:lineRule="atLeast"/>
+        <w:rPr>
+          <w:rFonts w:ascii="Consolas" w:eastAsia="Times New Roman" w:hAnsi="Consolas" w:cs="Times New Roman"/>
+          <w:color w:val="000000"/>
+          <w:sz w:val="21"/>
+          <w:szCs w:val="21"/>
+          <w:lang w:val="en-US" w:eastAsia="en-US"/>
+        </w:rPr>
+      </w:pPr>
+      <w:r>
+        <w:rPr>
+          <w:rFonts w:ascii="Consolas" w:eastAsia="Times New Roman" w:hAnsi="Consolas" w:cs="Times New Roman"/>
+          <w:color w:val="000000"/>
+          <w:sz w:val="21"/>
+          <w:szCs w:val="21"/>
+          <w:lang w:val="en-US" w:eastAsia="en-US"/>
+        </w:rPr>
+        <w:t xml:space="preserve">grid </w:t>
+      </w:r>
+      <w:proofErr w:type="gramStart"/>
+      <w:r>
+        <w:rPr>
+          <w:rFonts w:ascii="Consolas" w:eastAsia="Times New Roman" w:hAnsi="Consolas" w:cs="Times New Roman"/>
+          <w:color w:val="A020F0"/>
+          <w:sz w:val="21"/>
+          <w:szCs w:val="21"/>
+          <w:lang w:val="en-US" w:eastAsia="en-US"/>
+        </w:rPr>
+        <w:t>on</w:t>
+      </w:r>
+      <w:r>
+        <w:rPr>
+          <w:rFonts w:ascii="Consolas" w:eastAsia="Times New Roman" w:hAnsi="Consolas" w:cs="Times New Roman"/>
+          <w:color w:val="000000"/>
+          <w:sz w:val="21"/>
+          <w:szCs w:val="21"/>
+          <w:lang w:val="en-US" w:eastAsia="en-US"/>
+        </w:rPr>
+        <w:t>;</w:t>
+      </w:r>
+      <w:proofErr w:type="gramEnd"/>
+    </w:p>
+    <w:p>
+      <w:pPr>
+        <w:shd w:val="clear" w:color="auto" w:fill="F7F7F7"/>
+        <w:spacing w:line="259" w:lineRule="atLeast"/>
+        <w:rPr>
+          <w:rFonts w:ascii="Consolas" w:eastAsia="Times New Roman" w:hAnsi="Consolas" w:cs="Times New Roman"/>
+          <w:color w:val="000000"/>
+          <w:sz w:val="21"/>
+          <w:szCs w:val="21"/>
+          <w:lang w:val="en-US" w:eastAsia="en-US"/>
+        </w:rPr>
+      </w:pPr>
+      <w:proofErr w:type="gramStart"/>
+      <w:r>
+        <w:rPr>
+          <w:rFonts w:ascii="Consolas" w:eastAsia="Times New Roman" w:hAnsi="Consolas" w:cs="Times New Roman"/>
+          <w:color w:val="000000"/>
+          <w:sz w:val="21"/>
+          <w:szCs w:val="21"/>
+          <w:lang w:val="en-US" w:eastAsia="en-US"/>
+        </w:rPr>
+        <w:t>bar(</w:t>
+      </w:r>
+      <w:proofErr w:type="gramEnd"/>
+      <w:r>
+        <w:rPr>
+          <w:rFonts w:ascii="Consolas" w:eastAsia="Times New Roman" w:hAnsi="Consolas" w:cs="Times New Roman"/>
+          <w:color w:val="000000"/>
+          <w:sz w:val="21"/>
+          <w:szCs w:val="21"/>
+          <w:lang w:val="en-US" w:eastAsia="en-US"/>
+        </w:rPr>
+        <w:t xml:space="preserve">x1,y1, 0.025, </w:t>
+      </w:r>
+      <w:r>
+        <w:rPr>
+          <w:rFonts w:ascii="Consolas" w:eastAsia="Times New Roman" w:hAnsi="Consolas" w:cs="Times New Roman"/>
+          <w:color w:val="A020F0"/>
+          <w:sz w:val="21"/>
+          <w:szCs w:val="21"/>
+          <w:lang w:val="en-US" w:eastAsia="en-US"/>
+        </w:rPr>
+        <w:t>'black'</w:t>
+      </w:r>
+      <w:r>
+        <w:rPr>
+          <w:rFonts w:ascii="Consolas" w:eastAsia="Times New Roman" w:hAnsi="Consolas" w:cs="Times New Roman"/>
+          <w:color w:val="000000"/>
+          <w:sz w:val="21"/>
+          <w:szCs w:val="21"/>
+          <w:lang w:val="en-US" w:eastAsia="en-US"/>
+        </w:rPr>
+        <w:t>);</w:t>
+      </w:r>
+    </w:p>
+    <w:p>
+      <w:pPr>
+        <w:shd w:val="clear" w:color="auto" w:fill="F7F7F7"/>
+        <w:spacing w:line="259" w:lineRule="atLeast"/>
+        <w:rPr>
+          <w:rFonts w:ascii="Consolas" w:eastAsia="Times New Roman" w:hAnsi="Consolas" w:cs="Times New Roman"/>
+          <w:color w:val="000000"/>
+          <w:sz w:val="21"/>
+          <w:szCs w:val="21"/>
+          <w:lang w:val="en-US" w:eastAsia="en-US"/>
+        </w:rPr>
+      </w:pPr>
+      <w:proofErr w:type="spellStart"/>
+      <w:r>
+        <w:rPr>
+          <w:rFonts w:ascii="Consolas" w:eastAsia="Times New Roman" w:hAnsi="Consolas" w:cs="Times New Roman"/>
+          <w:color w:val="000000"/>
+          <w:sz w:val="21"/>
+          <w:szCs w:val="21"/>
+          <w:lang w:val="en-US" w:eastAsia="en-US"/>
+        </w:rPr>
+        <w:t>xlim</w:t>
+      </w:r>
+      <w:proofErr w:type="spellEnd"/>
+      <w:r>
+        <w:rPr>
+          <w:rFonts w:ascii="Consolas" w:eastAsia="Times New Roman" w:hAnsi="Consolas" w:cs="Times New Roman"/>
+          <w:color w:val="000000"/>
+          <w:sz w:val="21"/>
+          <w:szCs w:val="21"/>
+          <w:lang w:val="en-US" w:eastAsia="en-US"/>
+        </w:rPr>
+        <w:t xml:space="preserve">([tmax1/n_hat1-tmax1/(n_hat1*2) tmax1+tmax1/(n_hat1*2)]) </w:t>
+      </w:r>
+    </w:p>
+    <w:p>
+      <w:pPr>
+        <w:shd w:val="clear" w:color="auto" w:fill="F7F7F7"/>
+        <w:spacing w:line="259" w:lineRule="atLeast"/>
+        <w:rPr>
+          <w:rFonts w:ascii="Consolas" w:eastAsia="Times New Roman" w:hAnsi="Consolas" w:cs="Times New Roman"/>
+          <w:color w:val="000000"/>
+          <w:sz w:val="21"/>
+          <w:szCs w:val="21"/>
+          <w:lang w:val="en-US" w:eastAsia="en-US"/>
+        </w:rPr>
+      </w:pPr>
+      <w:proofErr w:type="gramStart"/>
+      <w:r>
+        <w:rPr>
+          <w:rFonts w:ascii="Consolas" w:eastAsia="Times New Roman" w:hAnsi="Consolas" w:cs="Times New Roman"/>
+          <w:color w:val="000000"/>
+          <w:sz w:val="21"/>
+          <w:szCs w:val="21"/>
+          <w:lang w:val="en-US" w:eastAsia="en-US"/>
+        </w:rPr>
+        <w:t>title(</w:t>
+      </w:r>
+      <w:proofErr w:type="gramEnd"/>
+      <w:r>
+        <w:rPr>
+          <w:rFonts w:ascii="Consolas" w:eastAsia="Times New Roman" w:hAnsi="Consolas" w:cs="Times New Roman"/>
+          <w:color w:val="A020F0"/>
+          <w:sz w:val="21"/>
+          <w:szCs w:val="21"/>
+          <w:lang w:val="en-US" w:eastAsia="en-US"/>
+        </w:rPr>
+        <w:t>"Weighted Sum Coefficients for Time Samples"</w:t>
+      </w:r>
+      <w:r>
+        <w:rPr>
+          <w:rFonts w:ascii="Consolas" w:eastAsia="Times New Roman" w:hAnsi="Consolas" w:cs="Times New Roman"/>
+          <w:color w:val="000000"/>
+          <w:sz w:val="21"/>
+          <w:szCs w:val="21"/>
+          <w:lang w:val="en-US" w:eastAsia="en-US"/>
+        </w:rPr>
+        <w:t>)</w:t>
+      </w:r>
+    </w:p>
+    <w:p>
+      <w:pPr>
+        <w:shd w:val="clear" w:color="auto" w:fill="F7F7F7"/>
+        <w:spacing w:line="259" w:lineRule="atLeast"/>
+        <w:rPr>
+          <w:rFonts w:ascii="Consolas" w:eastAsia="Times New Roman" w:hAnsi="Consolas" w:cs="Times New Roman"/>
+          <w:color w:val="000000"/>
+          <w:sz w:val="21"/>
+          <w:szCs w:val="21"/>
+          <w:lang w:val="en-US" w:eastAsia="en-US"/>
+        </w:rPr>
+      </w:pPr>
+      <w:proofErr w:type="spellStart"/>
+      <w:proofErr w:type="gramStart"/>
+      <w:r>
+        <w:rPr>
+          <w:rFonts w:ascii="Consolas" w:eastAsia="Times New Roman" w:hAnsi="Consolas" w:cs="Times New Roman"/>
+          <w:color w:val="000000"/>
+          <w:sz w:val="21"/>
+          <w:szCs w:val="21"/>
+          <w:lang w:val="en-US" w:eastAsia="en-US"/>
+        </w:rPr>
+        <w:t>xlabel</w:t>
+      </w:r>
+      <w:proofErr w:type="spellEnd"/>
+      <w:r>
+        <w:rPr>
+          <w:rFonts w:ascii="Consolas" w:eastAsia="Times New Roman" w:hAnsi="Consolas" w:cs="Times New Roman"/>
+          <w:color w:val="000000"/>
+          <w:sz w:val="21"/>
+          <w:szCs w:val="21"/>
+          <w:lang w:val="en-US" w:eastAsia="en-US"/>
+        </w:rPr>
+        <w:t>(</w:t>
+      </w:r>
+      <w:proofErr w:type="gramEnd"/>
+      <w:r>
+        <w:rPr>
+          <w:rFonts w:ascii="Consolas" w:eastAsia="Times New Roman" w:hAnsi="Consolas" w:cs="Times New Roman"/>
+          <w:color w:val="A020F0"/>
+          <w:sz w:val="21"/>
+          <w:szCs w:val="21"/>
+          <w:lang w:val="en-US" w:eastAsia="en-US"/>
+        </w:rPr>
+        <w:t>"Time (s)"</w:t>
+      </w:r>
+      <w:r>
+        <w:rPr>
+          <w:rFonts w:ascii="Consolas" w:eastAsia="Times New Roman" w:hAnsi="Consolas" w:cs="Times New Roman"/>
+          <w:color w:val="000000"/>
+          <w:sz w:val="21"/>
+          <w:szCs w:val="21"/>
+          <w:lang w:val="en-US" w:eastAsia="en-US"/>
+        </w:rPr>
+        <w:t>)</w:t>
+      </w:r>
+    </w:p>
+    <w:p>
+      <w:pPr>
+        <w:shd w:val="clear" w:color="auto" w:fill="F7F7F7"/>
+        <w:spacing w:line="259" w:lineRule="atLeast"/>
+        <w:rPr>
+          <w:rFonts w:ascii="Consolas" w:eastAsia="Times New Roman" w:hAnsi="Consolas" w:cs="Times New Roman"/>
+          <w:color w:val="000000"/>
+          <w:sz w:val="21"/>
+          <w:szCs w:val="21"/>
+          <w:lang w:val="en-US" w:eastAsia="en-US"/>
+        </w:rPr>
+      </w:pPr>
+      <w:proofErr w:type="spellStart"/>
+      <w:r>
+        <w:rPr>
+          <w:rFonts w:ascii="Consolas" w:eastAsia="Times New Roman" w:hAnsi="Consolas" w:cs="Times New Roman"/>
+          <w:color w:val="000000"/>
+          <w:sz w:val="21"/>
+          <w:szCs w:val="21"/>
+          <w:lang w:val="en-US" w:eastAsia="en-US"/>
+        </w:rPr>
+        <w:t>ylabel</w:t>
+      </w:r>
+      <w:proofErr w:type="spellEnd"/>
+      <w:r>
+        <w:rPr>
+          <w:rFonts w:ascii="Consolas" w:eastAsia="Times New Roman" w:hAnsi="Consolas" w:cs="Times New Roman"/>
+          <w:color w:val="000000"/>
+          <w:sz w:val="21"/>
+          <w:szCs w:val="21"/>
+          <w:lang w:val="en-US" w:eastAsia="en-US"/>
+        </w:rPr>
+        <w:t>(</w:t>
+      </w:r>
+      <w:r>
+        <w:rPr>
+          <w:rFonts w:ascii="Consolas" w:eastAsia="Times New Roman" w:hAnsi="Consolas" w:cs="Times New Roman"/>
+          <w:color w:val="A020F0"/>
+          <w:sz w:val="21"/>
+          <w:szCs w:val="21"/>
+          <w:lang w:val="en-US" w:eastAsia="en-US"/>
+        </w:rPr>
+        <w:t>"exp(-</w:t>
+      </w:r>
+      <w:proofErr w:type="spellStart"/>
+      <w:r>
+        <w:rPr>
+          <w:rFonts w:ascii="Consolas" w:eastAsia="Times New Roman" w:hAnsi="Consolas" w:cs="Times New Roman"/>
+          <w:color w:val="A020F0"/>
+          <w:sz w:val="21"/>
+          <w:szCs w:val="21"/>
+          <w:lang w:val="en-US" w:eastAsia="en-US"/>
+        </w:rPr>
+        <w:t>pt</w:t>
+      </w:r>
+      <w:proofErr w:type="spellEnd"/>
+      <w:r>
+        <w:rPr>
+          <w:rFonts w:ascii="Consolas" w:eastAsia="Times New Roman" w:hAnsi="Consolas" w:cs="Times New Roman"/>
+          <w:color w:val="A020F0"/>
+          <w:sz w:val="21"/>
+          <w:szCs w:val="21"/>
+          <w:lang w:val="en-US" w:eastAsia="en-US"/>
+        </w:rPr>
+        <w:t>)"</w:t>
+      </w:r>
+      <w:r>
+        <w:rPr>
+          <w:rFonts w:ascii="Consolas" w:eastAsia="Times New Roman" w:hAnsi="Consolas" w:cs="Times New Roman"/>
+          <w:color w:val="000000"/>
+          <w:sz w:val="21"/>
+          <w:szCs w:val="21"/>
+          <w:lang w:val="en-US" w:eastAsia="en-US"/>
+        </w:rPr>
+        <w:t>)</w:t>
+      </w:r>
+    </w:p>
+    <w:p>
+      <w:pPr>
+        <w:shd w:val="clear" w:color="auto" w:fill="F7F7F7"/>
+        <w:spacing w:line="259" w:lineRule="atLeast"/>
+        <w:rPr>
+          <w:rFonts w:ascii="Consolas" w:eastAsia="Times New Roman" w:hAnsi="Consolas" w:cs="Times New Roman"/>
+          <w:color w:val="000000"/>
+          <w:sz w:val="21"/>
+          <w:szCs w:val="21"/>
+          <w:lang w:val="en-US" w:eastAsia="en-US"/>
+        </w:rPr>
+      </w:pPr>
+      <w:r>
+        <w:rPr>
+          <w:rFonts w:ascii="Consolas" w:eastAsia="Times New Roman" w:hAnsi="Consolas" w:cs="Times New Roman"/>
+          <w:color w:val="000000"/>
+          <w:sz w:val="21"/>
+          <w:szCs w:val="21"/>
+          <w:lang w:val="en-US" w:eastAsia="en-US"/>
+        </w:rPr>
+        <w:t xml:space="preserve">hold </w:t>
+      </w:r>
+      <w:proofErr w:type="gramStart"/>
+      <w:r>
+        <w:rPr>
+          <w:rFonts w:ascii="Consolas" w:eastAsia="Times New Roman" w:hAnsi="Consolas" w:cs="Times New Roman"/>
+          <w:color w:val="A020F0"/>
+          <w:sz w:val="21"/>
+          <w:szCs w:val="21"/>
+          <w:lang w:val="en-US" w:eastAsia="en-US"/>
+        </w:rPr>
+        <w:t>off</w:t>
+      </w:r>
+      <w:r>
+        <w:rPr>
+          <w:rFonts w:ascii="Consolas" w:eastAsia="Times New Roman" w:hAnsi="Consolas" w:cs="Times New Roman"/>
+          <w:color w:val="000000"/>
+          <w:sz w:val="21"/>
+          <w:szCs w:val="21"/>
+          <w:lang w:val="en-US" w:eastAsia="en-US"/>
+        </w:rPr>
+        <w:t>;</w:t>
+      </w:r>
+      <w:proofErr w:type="gramEnd"/>
+    </w:p>
+    <w:p>
+      <w:pPr>
+        <w:shd w:val="clear" w:color="auto" w:fill="F7F7F7"/>
+        <w:spacing w:line="259" w:lineRule="atLeast"/>
+        <w:rPr>
+          <w:rFonts w:ascii="Consolas" w:eastAsia="Times New Roman" w:hAnsi="Consolas" w:cs="Times New Roman"/>
+          <w:color w:val="000000"/>
+          <w:sz w:val="21"/>
+          <w:szCs w:val="21"/>
+          <w:lang w:val="en-US" w:eastAsia="en-US"/>
+        </w:rPr>
+      </w:pPr>
+      <w:r>
+        <w:rPr>
+          <w:rFonts w:ascii="Consolas" w:eastAsia="Times New Roman" w:hAnsi="Consolas" w:cs="Times New Roman"/>
+          <w:color w:val="000000"/>
+          <w:sz w:val="21"/>
+          <w:szCs w:val="21"/>
+          <w:lang w:val="en-US" w:eastAsia="en-US"/>
+        </w:rPr>
+        <w:t>figure</w:t>
+      </w:r>
+    </w:p>
+    <w:p>
+      <w:pPr>
+        <w:shd w:val="clear" w:color="auto" w:fill="F7F7F7"/>
+        <w:spacing w:line="259" w:lineRule="atLeast"/>
+        <w:rPr>
+          <w:rFonts w:ascii="Consolas" w:eastAsia="Times New Roman" w:hAnsi="Consolas" w:cs="Times New Roman"/>
+          <w:color w:val="000000"/>
+          <w:sz w:val="21"/>
+          <w:szCs w:val="21"/>
+          <w:lang w:val="en-US" w:eastAsia="en-US"/>
+        </w:rPr>
+      </w:pPr>
+      <w:r>
+        <w:rPr>
+          <w:rFonts w:ascii="Consolas" w:eastAsia="Times New Roman" w:hAnsi="Consolas" w:cs="Times New Roman"/>
+          <w:color w:val="000000"/>
+          <w:sz w:val="21"/>
+          <w:szCs w:val="21"/>
+          <w:lang w:val="en-US" w:eastAsia="en-US"/>
+        </w:rPr>
+        <w:t>plot(x</w:t>
+      </w:r>
+      <w:proofErr w:type="gramStart"/>
+      <w:r>
+        <w:rPr>
+          <w:rFonts w:ascii="Consolas" w:eastAsia="Times New Roman" w:hAnsi="Consolas" w:cs="Times New Roman"/>
+          <w:color w:val="000000"/>
+          <w:sz w:val="21"/>
+          <w:szCs w:val="21"/>
+          <w:lang w:val="en-US" w:eastAsia="en-US"/>
+        </w:rPr>
+        <w:t>2,y</w:t>
+      </w:r>
+      <w:proofErr w:type="gramEnd"/>
+      <w:r>
+        <w:rPr>
+          <w:rFonts w:ascii="Consolas" w:eastAsia="Times New Roman" w:hAnsi="Consolas" w:cs="Times New Roman"/>
+          <w:color w:val="000000"/>
+          <w:sz w:val="21"/>
+          <w:szCs w:val="21"/>
+          <w:lang w:val="en-US" w:eastAsia="en-US"/>
+        </w:rPr>
+        <w:t>2)</w:t>
+      </w:r>
+    </w:p>
+    <w:p>
+      <w:pPr>
+        <w:shd w:val="clear" w:color="auto" w:fill="F7F7F7"/>
+        <w:spacing w:line="259" w:lineRule="atLeast"/>
+        <w:rPr>
+          <w:rFonts w:ascii="Consolas" w:eastAsia="Times New Roman" w:hAnsi="Consolas" w:cs="Times New Roman"/>
+          <w:color w:val="000000"/>
+          <w:sz w:val="21"/>
+          <w:szCs w:val="21"/>
+          <w:lang w:val="en-US" w:eastAsia="en-US"/>
+        </w:rPr>
+      </w:pPr>
+      <w:r>
+        <w:rPr>
+          <w:rFonts w:ascii="Consolas" w:eastAsia="Times New Roman" w:hAnsi="Consolas" w:cs="Times New Roman"/>
+          <w:color w:val="000000"/>
+          <w:sz w:val="21"/>
+          <w:szCs w:val="21"/>
+          <w:lang w:val="en-US" w:eastAsia="en-US"/>
+        </w:rPr>
+        <w:t xml:space="preserve">hold </w:t>
+      </w:r>
+      <w:proofErr w:type="gramStart"/>
+      <w:r>
+        <w:rPr>
+          <w:rFonts w:ascii="Consolas" w:eastAsia="Times New Roman" w:hAnsi="Consolas" w:cs="Times New Roman"/>
+          <w:color w:val="A020F0"/>
+          <w:sz w:val="21"/>
+          <w:szCs w:val="21"/>
+          <w:lang w:val="en-US" w:eastAsia="en-US"/>
+        </w:rPr>
+        <w:t>on</w:t>
+      </w:r>
+      <w:r>
+        <w:rPr>
+          <w:rFonts w:ascii="Consolas" w:eastAsia="Times New Roman" w:hAnsi="Consolas" w:cs="Times New Roman"/>
+          <w:color w:val="000000"/>
+          <w:sz w:val="21"/>
+          <w:szCs w:val="21"/>
+          <w:lang w:val="en-US" w:eastAsia="en-US"/>
+        </w:rPr>
+        <w:t>;</w:t>
+      </w:r>
+      <w:proofErr w:type="gramEnd"/>
+    </w:p>
+    <w:p>
+      <w:pPr>
+        <w:shd w:val="clear" w:color="auto" w:fill="F7F7F7"/>
+        <w:spacing w:line="259" w:lineRule="atLeast"/>
+        <w:rPr>
+          <w:rFonts w:ascii="Consolas" w:eastAsia="Times New Roman" w:hAnsi="Consolas" w:cs="Times New Roman"/>
+          <w:color w:val="000000"/>
+          <w:sz w:val="21"/>
+          <w:szCs w:val="21"/>
+          <w:lang w:val="en-US" w:eastAsia="en-US"/>
+        </w:rPr>
+      </w:pPr>
+      <w:r>
+        <w:rPr>
+          <w:rFonts w:ascii="Consolas" w:eastAsia="Times New Roman" w:hAnsi="Consolas" w:cs="Times New Roman"/>
+          <w:color w:val="000000"/>
+          <w:sz w:val="21"/>
+          <w:szCs w:val="21"/>
+          <w:lang w:val="en-US" w:eastAsia="en-US"/>
+        </w:rPr>
+        <w:t xml:space="preserve">grid </w:t>
+      </w:r>
+      <w:proofErr w:type="gramStart"/>
+      <w:r>
+        <w:rPr>
+          <w:rFonts w:ascii="Consolas" w:eastAsia="Times New Roman" w:hAnsi="Consolas" w:cs="Times New Roman"/>
+          <w:color w:val="A020F0"/>
+          <w:sz w:val="21"/>
+          <w:szCs w:val="21"/>
+          <w:lang w:val="en-US" w:eastAsia="en-US"/>
+        </w:rPr>
+        <w:t>on</w:t>
+      </w:r>
+      <w:r>
+        <w:rPr>
+          <w:rFonts w:ascii="Consolas" w:eastAsia="Times New Roman" w:hAnsi="Consolas" w:cs="Times New Roman"/>
+          <w:color w:val="000000"/>
+          <w:sz w:val="21"/>
+          <w:szCs w:val="21"/>
+          <w:lang w:val="en-US" w:eastAsia="en-US"/>
+        </w:rPr>
+        <w:t>;</w:t>
+      </w:r>
+      <w:proofErr w:type="gramEnd"/>
+    </w:p>
+    <w:p>
+      <w:pPr>
+        <w:shd w:val="clear" w:color="auto" w:fill="F7F7F7"/>
+        <w:spacing w:line="259" w:lineRule="atLeast"/>
+        <w:rPr>
+          <w:rFonts w:ascii="Consolas" w:eastAsia="Times New Roman" w:hAnsi="Consolas" w:cs="Times New Roman"/>
+          <w:color w:val="000000"/>
+          <w:sz w:val="21"/>
+          <w:szCs w:val="21"/>
+          <w:lang w:val="en-US" w:eastAsia="en-US"/>
+        </w:rPr>
+      </w:pPr>
+      <w:proofErr w:type="gramStart"/>
+      <w:r>
+        <w:rPr>
+          <w:rFonts w:ascii="Consolas" w:eastAsia="Times New Roman" w:hAnsi="Consolas" w:cs="Times New Roman"/>
+          <w:color w:val="000000"/>
+          <w:sz w:val="21"/>
+          <w:szCs w:val="21"/>
+          <w:lang w:val="en-US" w:eastAsia="en-US"/>
+        </w:rPr>
+        <w:t>bar(</w:t>
+      </w:r>
+      <w:proofErr w:type="gramEnd"/>
+      <w:r>
+        <w:rPr>
+          <w:rFonts w:ascii="Consolas" w:eastAsia="Times New Roman" w:hAnsi="Consolas" w:cs="Times New Roman"/>
+          <w:color w:val="000000"/>
+          <w:sz w:val="21"/>
+          <w:szCs w:val="21"/>
+          <w:lang w:val="en-US" w:eastAsia="en-US"/>
+        </w:rPr>
+        <w:t xml:space="preserve">x2,y2, 0.025, </w:t>
+      </w:r>
+      <w:r>
+        <w:rPr>
+          <w:rFonts w:ascii="Consolas" w:eastAsia="Times New Roman" w:hAnsi="Consolas" w:cs="Times New Roman"/>
+          <w:color w:val="A020F0"/>
+          <w:sz w:val="21"/>
+          <w:szCs w:val="21"/>
+          <w:lang w:val="en-US" w:eastAsia="en-US"/>
+        </w:rPr>
+        <w:t>'black'</w:t>
+      </w:r>
+      <w:r>
+        <w:rPr>
+          <w:rFonts w:ascii="Consolas" w:eastAsia="Times New Roman" w:hAnsi="Consolas" w:cs="Times New Roman"/>
+          <w:color w:val="000000"/>
+          <w:sz w:val="21"/>
+          <w:szCs w:val="21"/>
+          <w:lang w:val="en-US" w:eastAsia="en-US"/>
+        </w:rPr>
+        <w:t>);</w:t>
+      </w:r>
+    </w:p>
+    <w:p>
+      <w:pPr>
+        <w:shd w:val="clear" w:color="auto" w:fill="F7F7F7"/>
+        <w:spacing w:line="259" w:lineRule="atLeast"/>
+        <w:rPr>
+          <w:rFonts w:ascii="Consolas" w:eastAsia="Times New Roman" w:hAnsi="Consolas" w:cs="Times New Roman"/>
+          <w:color w:val="000000"/>
+          <w:sz w:val="21"/>
+          <w:szCs w:val="21"/>
+          <w:lang w:val="en-US" w:eastAsia="en-US"/>
+        </w:rPr>
+      </w:pPr>
+      <w:proofErr w:type="spellStart"/>
+      <w:r>
+        <w:rPr>
+          <w:rFonts w:ascii="Consolas" w:eastAsia="Times New Roman" w:hAnsi="Consolas" w:cs="Times New Roman"/>
+          <w:color w:val="000000"/>
+          <w:sz w:val="21"/>
+          <w:szCs w:val="21"/>
+          <w:lang w:val="en-US" w:eastAsia="en-US"/>
+        </w:rPr>
+        <w:t>xlim</w:t>
+      </w:r>
+      <w:proofErr w:type="spellEnd"/>
+      <w:r>
+        <w:rPr>
+          <w:rFonts w:ascii="Consolas" w:eastAsia="Times New Roman" w:hAnsi="Consolas" w:cs="Times New Roman"/>
+          <w:color w:val="000000"/>
+          <w:sz w:val="21"/>
+          <w:szCs w:val="21"/>
+          <w:lang w:val="en-US" w:eastAsia="en-US"/>
+        </w:rPr>
+        <w:t xml:space="preserve">([tmax2/n_hat2-tmax2/(n_hat2*2) tmax2+tmax2/(n_hat2*2)]) </w:t>
+      </w:r>
+    </w:p>
+    <w:p>
+      <w:pPr>
+        <w:shd w:val="clear" w:color="auto" w:fill="F7F7F7"/>
+        <w:spacing w:line="259" w:lineRule="atLeast"/>
+        <w:rPr>
+          <w:rFonts w:ascii="Consolas" w:eastAsia="Times New Roman" w:hAnsi="Consolas" w:cs="Times New Roman"/>
+          <w:color w:val="000000"/>
+          <w:sz w:val="21"/>
+          <w:szCs w:val="21"/>
+          <w:lang w:val="en-US" w:eastAsia="en-US"/>
+        </w:rPr>
+      </w:pPr>
+      <w:proofErr w:type="gramStart"/>
+      <w:r>
+        <w:rPr>
+          <w:rFonts w:ascii="Consolas" w:eastAsia="Times New Roman" w:hAnsi="Consolas" w:cs="Times New Roman"/>
+          <w:color w:val="000000"/>
+          <w:sz w:val="21"/>
+          <w:szCs w:val="21"/>
+          <w:lang w:val="en-US" w:eastAsia="en-US"/>
+        </w:rPr>
+        <w:t>title(</w:t>
+      </w:r>
+      <w:proofErr w:type="gramEnd"/>
+      <w:r>
+        <w:rPr>
+          <w:rFonts w:ascii="Consolas" w:eastAsia="Times New Roman" w:hAnsi="Consolas" w:cs="Times New Roman"/>
+          <w:color w:val="A020F0"/>
+          <w:sz w:val="21"/>
+          <w:szCs w:val="21"/>
+          <w:lang w:val="en-US" w:eastAsia="en-US"/>
+        </w:rPr>
+        <w:t>"Weighted Sum Coefficients for Time Samples"</w:t>
+      </w:r>
+      <w:r>
+        <w:rPr>
+          <w:rFonts w:ascii="Consolas" w:eastAsia="Times New Roman" w:hAnsi="Consolas" w:cs="Times New Roman"/>
+          <w:color w:val="000000"/>
+          <w:sz w:val="21"/>
+          <w:szCs w:val="21"/>
+          <w:lang w:val="en-US" w:eastAsia="en-US"/>
+        </w:rPr>
+        <w:t>)</w:t>
+      </w:r>
+    </w:p>
+    <w:p>
+      <w:pPr>
+        <w:shd w:val="clear" w:color="auto" w:fill="F7F7F7"/>
+        <w:spacing w:line="259" w:lineRule="atLeast"/>
+        <w:rPr>
+          <w:rFonts w:ascii="Consolas" w:eastAsia="Times New Roman" w:hAnsi="Consolas" w:cs="Times New Roman"/>
+          <w:color w:val="000000"/>
+          <w:sz w:val="21"/>
+          <w:szCs w:val="21"/>
+          <w:lang w:val="en-US" w:eastAsia="en-US"/>
+        </w:rPr>
+      </w:pPr>
+      <w:r>
+        <w:rPr>
+          <w:rFonts w:ascii="Consolas" w:eastAsia="Times New Roman" w:hAnsi="Consolas" w:cs="Times New Roman"/>
+          <w:noProof/>
+          <w:color w:val="000000"/>
+          <w:sz w:val="21"/>
+          <w:szCs w:val="21"/>
+          <w:lang w:val="en-US" w:eastAsia="en-US"/>
+        </w:rPr>
+        <mc:AlternateContent>
+          <mc:Choice Requires="wpg">
+            <w:drawing>
+              <wp:anchor distT="0" distB="0" distL="114300" distR="114300" simplePos="0" relativeHeight="251677696" behindDoc="0" locked="0" layoutInCell="1" allowOverlap="1" wp14:anchorId="394369C4" wp14:editId="06E3AAED">
+                <wp:simplePos x="0" y="0"/>
+                <wp:positionH relativeFrom="column">
+                  <wp:posOffset>2939143</wp:posOffset>
+                </wp:positionH>
+                <wp:positionV relativeFrom="paragraph">
+                  <wp:posOffset>153307</wp:posOffset>
+                </wp:positionV>
+                <wp:extent cx="2830286" cy="1970294"/>
+                <wp:effectExtent l="0" t="0" r="8255" b="0"/>
+                <wp:wrapNone/>
+                <wp:docPr id="26" name="Group 26"/>
+                <wp:cNvGraphicFramePr/>
+                <a:graphic xmlns:a="http://schemas.openxmlformats.org/drawingml/2006/main">
+                  <a:graphicData uri="http://schemas.microsoft.com/office/word/2010/wordprocessingGroup">
+                    <wpg:wgp>
+                      <wpg:cNvGrpSpPr/>
+                      <wpg:grpSpPr>
+                        <a:xfrm>
+                          <a:off x="0" y="0"/>
+                          <a:ext cx="2830286" cy="1970294"/>
+                          <a:chOff x="0" y="0"/>
+                          <a:chExt cx="3453130" cy="3292478"/>
+                        </a:xfrm>
+                      </wpg:grpSpPr>
+                      <pic:pic xmlns:pic="http://schemas.openxmlformats.org/drawingml/2006/picture">
+                        <pic:nvPicPr>
+                          <pic:cNvPr id="20" name="Picture 20"/>
+                          <pic:cNvPicPr>
+                            <a:picLocks noChangeAspect="1"/>
+                          </pic:cNvPicPr>
+                        </pic:nvPicPr>
+                        <pic:blipFill>
+                          <a:blip r:embed="rId46"/>
+                          <a:stretch>
+                            <a:fillRect/>
+                          </a:stretch>
+                        </pic:blipFill>
+                        <pic:spPr>
+                          <a:xfrm>
+                            <a:off x="0" y="0"/>
+                            <a:ext cx="3453130" cy="3025775"/>
+                          </a:xfrm>
+                          <a:prstGeom prst="rect">
+                            <a:avLst/>
+                          </a:prstGeom>
+                        </pic:spPr>
+                      </pic:pic>
+                      <wps:wsp>
+                        <wps:cNvPr id="25" name="Text Box 25"/>
+                        <wps:cNvSpPr txBox="1"/>
+                        <wps:spPr>
+                          <a:xfrm>
+                            <a:off x="0" y="3025779"/>
+                            <a:ext cx="3453130" cy="266699"/>
+                          </a:xfrm>
+                          <a:prstGeom prst="rect">
+                            <a:avLst/>
+                          </a:prstGeom>
+                          <a:solidFill>
+                            <a:prstClr val="white"/>
+                          </a:solidFill>
+                          <a:ln>
+                            <a:noFill/>
+                          </a:ln>
+                        </wps:spPr>
+                        <wps:txbx>
+                          <w:txbxContent>
+                            <w:p>
+                              <w:pPr>
+                                <w:pStyle w:val="Caption"/>
+                                <w:jc w:val="center"/>
+                                <w:rPr>
+                                  <w:sz w:val="24"/>
+                                  <w:szCs w:val="24"/>
+                                </w:rPr>
+                              </w:pPr>
+                              <w:r>
+                                <w:t>Figure B10</w:t>
+                              </w:r>
+                              <w:r>
+                                <w:t xml:space="preserve"> - Weighted Exponential Curve for PID Tune </w:t>
+                              </w:r>
+                              <w:r>
+                                <w:t>2</w:t>
+                              </w:r>
+                            </w:p>
+                          </w:txbxContent>
+                        </wps:txbx>
+                        <wps:bodyPr rot="0" spcFirstLastPara="0" vertOverflow="overflow" horzOverflow="overflow" vert="horz" wrap="square" lIns="0" tIns="0" rIns="0" bIns="0" numCol="1" spcCol="0" rtlCol="0" fromWordArt="0" anchor="t" anchorCtr="0" forceAA="0" compatLnSpc="1">
+                          <a:prstTxWarp prst="textNoShape">
+                            <a:avLst/>
+                          </a:prstTxWarp>
+                          <a:noAutofit/>
+                        </wps:bodyPr>
+                      </wps:wsp>
+                    </wpg:wgp>
+                  </a:graphicData>
+                </a:graphic>
+                <wp14:sizeRelH relativeFrom="margin">
+                  <wp14:pctWidth>0</wp14:pctWidth>
+                </wp14:sizeRelH>
+                <wp14:sizeRelV relativeFrom="margin">
+                  <wp14:pctHeight>0</wp14:pctHeight>
+                </wp14:sizeRelV>
+              </wp:anchor>
+            </w:drawing>
+          </mc:Choice>
+          <mc:Fallback>
+            <w:pict>
+              <v:group w14:anchorId="394369C4" id="Group 26" o:spid="_x0000_s1055" style="position:absolute;margin-left:231.45pt;margin-top:12.05pt;width:222.85pt;height:155.15pt;z-index:251677696;mso-width-relative:margin;mso-height-relative:margin" coordsize="34531,32924" o:gfxdata="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">
+                <v:shape id="Picture 20" o:spid="_x0000_s1056" type="#_x0000_t75" style="position:absolute;width:34531;height:30257;visibility:visible;mso-wrap-style:square" o:gfxdata="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">
+                  <v:imagedata r:id="rId47" o:title=""/>
+                </v:shape>
+                <v:shape id="Text Box 25" o:spid="_x0000_s1057" type="#_x0000_t202" style="position:absolute;top:30257;width:34531;height:2667;visibility:visible;mso-wrap-style:square;v-text-anchor:top" o:gfxdata="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" stroked="f">
+                  <v:textbox inset="0,0,0,0">
+                    <w:txbxContent>
+                      <w:p>
+                        <w:pPr>
+                          <w:pStyle w:val="Caption"/>
+                          <w:jc w:val="center"/>
+                          <w:rPr>
+                            <w:sz w:val="24"/>
+                            <w:szCs w:val="24"/>
+                          </w:rPr>
+                        </w:pPr>
+                        <w:r>
+                          <w:t>Figure B10</w:t>
+                        </w:r>
+                        <w:r>
+                          <w:t xml:space="preserve"> - Weighted Exponential Curve for PID Tune </w:t>
+                        </w:r>
+                        <w:r>
+                          <w:t>2</w:t>
+                        </w:r>
+                      </w:p>
+                    </w:txbxContent>
+                  </v:textbox>
+                </v:shape>
+              </v:group>
+            </w:pict>
+          </mc:Fallback>
+        </mc:AlternateContent>
+      </w:r>
+      <w:proofErr w:type="spellStart"/>
+      <w:proofErr w:type="gramStart"/>
+      <w:r>
+        <w:rPr>
+          <w:rFonts w:ascii="Consolas" w:eastAsia="Times New Roman" w:hAnsi="Consolas" w:cs="Times New Roman"/>
+          <w:color w:val="000000"/>
+          <w:sz w:val="21"/>
+          <w:szCs w:val="21"/>
+          <w:lang w:val="en-US" w:eastAsia="en-US"/>
+        </w:rPr>
+        <w:t>xlabel</w:t>
+      </w:r>
+      <w:proofErr w:type="spellEnd"/>
+      <w:r>
+        <w:rPr>
+          <w:rFonts w:ascii="Consolas" w:eastAsia="Times New Roman" w:hAnsi="Consolas" w:cs="Times New Roman"/>
+          <w:color w:val="000000"/>
+          <w:sz w:val="21"/>
+          <w:szCs w:val="21"/>
+          <w:lang w:val="en-US" w:eastAsia="en-US"/>
+        </w:rPr>
+        <w:t>(</w:t>
+      </w:r>
+      <w:proofErr w:type="gramEnd"/>
+      <w:r>
+        <w:rPr>
+          <w:rFonts w:ascii="Consolas" w:eastAsia="Times New Roman" w:hAnsi="Consolas" w:cs="Times New Roman"/>
+          <w:color w:val="A020F0"/>
+          <w:sz w:val="21"/>
+          <w:szCs w:val="21"/>
+          <w:lang w:val="en-US" w:eastAsia="en-US"/>
+        </w:rPr>
+        <w:t>"Time (s)"</w:t>
+      </w:r>
+      <w:r>
+        <w:rPr>
+          <w:rFonts w:ascii="Consolas" w:eastAsia="Times New Roman" w:hAnsi="Consolas" w:cs="Times New Roman"/>
+          <w:color w:val="000000"/>
+          <w:sz w:val="21"/>
+          <w:szCs w:val="21"/>
+          <w:lang w:val="en-US" w:eastAsia="en-US"/>
+        </w:rPr>
+        <w:t>)</w:t>
+      </w:r>
+    </w:p>
+    <w:p>
+      <w:pPr>
+        <w:shd w:val="clear" w:color="auto" w:fill="F7F7F7"/>
+        <w:spacing w:line="259" w:lineRule="atLeast"/>
+        <w:rPr>
+          <w:rFonts w:ascii="Consolas" w:eastAsia="Times New Roman" w:hAnsi="Consolas" w:cs="Times New Roman"/>
+          <w:color w:val="000000"/>
+          <w:sz w:val="21"/>
+          <w:szCs w:val="21"/>
+          <w:lang w:val="en-US" w:eastAsia="en-US"/>
+        </w:rPr>
+      </w:pPr>
+      <w:proofErr w:type="spellStart"/>
+      <w:r>
+        <w:rPr>
+          <w:rFonts w:ascii="Consolas" w:eastAsia="Times New Roman" w:hAnsi="Consolas" w:cs="Times New Roman"/>
+          <w:color w:val="000000"/>
+          <w:sz w:val="21"/>
+          <w:szCs w:val="21"/>
+          <w:lang w:val="en-US" w:eastAsia="en-US"/>
+        </w:rPr>
+        <w:t>ylabel</w:t>
+      </w:r>
+      <w:proofErr w:type="spellEnd"/>
+      <w:r>
+        <w:rPr>
+          <w:rFonts w:ascii="Consolas" w:eastAsia="Times New Roman" w:hAnsi="Consolas" w:cs="Times New Roman"/>
+          <w:color w:val="000000"/>
+          <w:sz w:val="21"/>
+          <w:szCs w:val="21"/>
+          <w:lang w:val="en-US" w:eastAsia="en-US"/>
+        </w:rPr>
+        <w:t>(</w:t>
+      </w:r>
+      <w:r>
+        <w:rPr>
+          <w:rFonts w:ascii="Consolas" w:eastAsia="Times New Roman" w:hAnsi="Consolas" w:cs="Times New Roman"/>
+          <w:color w:val="A020F0"/>
+          <w:sz w:val="21"/>
+          <w:szCs w:val="21"/>
+          <w:lang w:val="en-US" w:eastAsia="en-US"/>
+        </w:rPr>
+        <w:t>"exp(-</w:t>
+      </w:r>
+      <w:proofErr w:type="spellStart"/>
+      <w:r>
+        <w:rPr>
+          <w:rFonts w:ascii="Consolas" w:eastAsia="Times New Roman" w:hAnsi="Consolas" w:cs="Times New Roman"/>
+          <w:color w:val="A020F0"/>
+          <w:sz w:val="21"/>
+          <w:szCs w:val="21"/>
+          <w:lang w:val="en-US" w:eastAsia="en-US"/>
+        </w:rPr>
+        <w:t>pt</w:t>
+      </w:r>
+      <w:proofErr w:type="spellEnd"/>
+      <w:r>
+        <w:rPr>
+          <w:rFonts w:ascii="Consolas" w:eastAsia="Times New Roman" w:hAnsi="Consolas" w:cs="Times New Roman"/>
+          <w:color w:val="A020F0"/>
+          <w:sz w:val="21"/>
+          <w:szCs w:val="21"/>
+          <w:lang w:val="en-US" w:eastAsia="en-US"/>
+        </w:rPr>
+        <w:t>)"</w:t>
+      </w:r>
+      <w:r>
+        <w:rPr>
+          <w:rFonts w:ascii="Consolas" w:eastAsia="Times New Roman" w:hAnsi="Consolas" w:cs="Times New Roman"/>
+          <w:color w:val="000000"/>
+          <w:sz w:val="21"/>
+          <w:szCs w:val="21"/>
+          <w:lang w:val="en-US" w:eastAsia="en-US"/>
+        </w:rPr>
+        <w:t>)</w:t>
+      </w:r>
+    </w:p>
+    <w:p>
+      <w:pPr>
+        <w:shd w:val="clear" w:color="auto" w:fill="F7F7F7"/>
+        <w:spacing w:line="259" w:lineRule="atLeast"/>
+        <w:rPr>
+          <w:rFonts w:ascii="Consolas" w:eastAsia="Times New Roman" w:hAnsi="Consolas" w:cs="Times New Roman"/>
+          <w:color w:val="000000"/>
+          <w:sz w:val="21"/>
+          <w:szCs w:val="21"/>
+          <w:lang w:val="en-US" w:eastAsia="en-US"/>
+        </w:rPr>
+      </w:pPr>
+      <w:r>
+        <w:rPr>
+          <w:rFonts w:ascii="Consolas" w:eastAsia="Times New Roman" w:hAnsi="Consolas" w:cs="Times New Roman"/>
+          <w:color w:val="000000"/>
+          <w:sz w:val="21"/>
+          <w:szCs w:val="21"/>
+          <w:lang w:val="en-US" w:eastAsia="en-US"/>
+        </w:rPr>
+        <w:t>arr1 = [</w:t>
+      </w:r>
+      <w:proofErr w:type="gramStart"/>
+      <w:r>
+        <w:rPr>
+          <w:rFonts w:ascii="Consolas" w:eastAsia="Times New Roman" w:hAnsi="Consolas" w:cs="Times New Roman"/>
+          <w:color w:val="000000"/>
+          <w:sz w:val="21"/>
+          <w:szCs w:val="21"/>
+          <w:lang w:val="en-US" w:eastAsia="en-US"/>
+        </w:rPr>
+        <w:t>];</w:t>
+      </w:r>
+      <w:proofErr w:type="gramEnd"/>
+    </w:p>
+    <w:p>
+      <w:pPr>
+        <w:shd w:val="clear" w:color="auto" w:fill="F7F7F7"/>
+        <w:spacing w:line="259" w:lineRule="atLeast"/>
+        <w:rPr>
+          <w:rFonts w:ascii="Consolas" w:eastAsia="Times New Roman" w:hAnsi="Consolas" w:cs="Times New Roman"/>
+          <w:color w:val="000000"/>
+          <w:sz w:val="21"/>
+          <w:szCs w:val="21"/>
+          <w:lang w:val="en-US" w:eastAsia="en-US"/>
+        </w:rPr>
+      </w:pPr>
+      <w:r>
+        <w:rPr>
+          <w:rFonts w:ascii="Consolas" w:eastAsia="Times New Roman" w:hAnsi="Consolas" w:cs="Times New Roman"/>
+          <w:color w:val="0000FF"/>
+          <w:sz w:val="21"/>
+          <w:szCs w:val="21"/>
+          <w:lang w:val="en-US" w:eastAsia="en-US"/>
+        </w:rPr>
+        <w:t xml:space="preserve">for </w:t>
+      </w:r>
+      <w:r>
+        <w:rPr>
+          <w:rFonts w:ascii="Consolas" w:eastAsia="Times New Roman" w:hAnsi="Consolas" w:cs="Times New Roman"/>
+          <w:color w:val="000000"/>
+          <w:sz w:val="21"/>
+          <w:szCs w:val="21"/>
+          <w:lang w:val="en-US" w:eastAsia="en-US"/>
+        </w:rPr>
+        <w:t xml:space="preserve">n = </w:t>
+      </w:r>
+      <w:proofErr w:type="gramStart"/>
+      <w:r>
+        <w:rPr>
+          <w:rFonts w:ascii="Consolas" w:eastAsia="Times New Roman" w:hAnsi="Consolas" w:cs="Times New Roman"/>
+          <w:color w:val="000000"/>
+          <w:sz w:val="21"/>
+          <w:szCs w:val="21"/>
+          <w:lang w:val="en-US" w:eastAsia="en-US"/>
+        </w:rPr>
+        <w:t>1:n</w:t>
+      </w:r>
+      <w:proofErr w:type="gramEnd"/>
+      <w:r>
+        <w:rPr>
+          <w:rFonts w:ascii="Consolas" w:eastAsia="Times New Roman" w:hAnsi="Consolas" w:cs="Times New Roman"/>
+          <w:color w:val="000000"/>
+          <w:sz w:val="21"/>
+          <w:szCs w:val="21"/>
+          <w:lang w:val="en-US" w:eastAsia="en-US"/>
+        </w:rPr>
+        <w:t>_hat1</w:t>
+      </w:r>
+    </w:p>
+    <w:p>
+      <w:pPr>
+        <w:shd w:val="clear" w:color="auto" w:fill="F7F7F7"/>
+        <w:spacing w:line="259" w:lineRule="atLeast"/>
+        <w:rPr>
+          <w:rFonts w:ascii="Consolas" w:eastAsia="Times New Roman" w:hAnsi="Consolas" w:cs="Times New Roman"/>
+          <w:color w:val="000000"/>
+          <w:sz w:val="21"/>
+          <w:szCs w:val="21"/>
+          <w:lang w:val="en-US" w:eastAsia="en-US"/>
+        </w:rPr>
+      </w:pPr>
+      <w:r>
+        <w:rPr>
+          <w:rFonts w:ascii="Consolas" w:eastAsia="Times New Roman" w:hAnsi="Consolas" w:cs="Times New Roman"/>
+          <w:color w:val="000000"/>
+          <w:sz w:val="21"/>
+          <w:szCs w:val="21"/>
+          <w:lang w:val="en-US" w:eastAsia="en-US"/>
+        </w:rPr>
+        <w:t xml:space="preserve">    arr1 = [arr1, y1(n)*tmax1/n_hat1</w:t>
+      </w:r>
+      <w:proofErr w:type="gramStart"/>
+      <w:r>
+        <w:rPr>
+          <w:rFonts w:ascii="Consolas" w:eastAsia="Times New Roman" w:hAnsi="Consolas" w:cs="Times New Roman"/>
+          <w:color w:val="000000"/>
+          <w:sz w:val="21"/>
+          <w:szCs w:val="21"/>
+          <w:lang w:val="en-US" w:eastAsia="en-US"/>
+        </w:rPr>
+        <w:t>];</w:t>
+      </w:r>
+      <w:proofErr w:type="gramEnd"/>
+    </w:p>
+    <w:p>
+      <w:pPr>
+        <w:shd w:val="clear" w:color="auto" w:fill="F7F7F7"/>
+        <w:spacing w:line="259" w:lineRule="atLeast"/>
+        <w:rPr>
+          <w:rFonts w:ascii="Consolas" w:eastAsia="Times New Roman" w:hAnsi="Consolas" w:cs="Times New Roman"/>
+          <w:color w:val="000000"/>
+          <w:sz w:val="21"/>
+          <w:szCs w:val="21"/>
+          <w:lang w:val="en-US" w:eastAsia="en-US"/>
+        </w:rPr>
+      </w:pPr>
+      <w:r>
+        <w:rPr>
+          <w:rFonts w:ascii="Consolas" w:eastAsia="Times New Roman" w:hAnsi="Consolas" w:cs="Times New Roman"/>
+          <w:color w:val="0000FF"/>
+          <w:sz w:val="21"/>
+          <w:szCs w:val="21"/>
+          <w:lang w:val="en-US" w:eastAsia="en-US"/>
+        </w:rPr>
+        <w:t>end</w:t>
+      </w:r>
+    </w:p>
+    <w:p>
+      <w:pPr>
+        <w:shd w:val="clear" w:color="auto" w:fill="F7F7F7"/>
+        <w:spacing w:line="259" w:lineRule="atLeast"/>
+        <w:rPr>
+          <w:rFonts w:ascii="Consolas" w:eastAsia="Times New Roman" w:hAnsi="Consolas" w:cs="Times New Roman"/>
+          <w:color w:val="000000"/>
+          <w:sz w:val="21"/>
+          <w:szCs w:val="21"/>
+          <w:lang w:val="en-US" w:eastAsia="en-US"/>
+        </w:rPr>
+      </w:pPr>
+      <w:r>
+        <w:rPr>
+          <w:rFonts w:ascii="Consolas" w:eastAsia="Times New Roman" w:hAnsi="Consolas" w:cs="Times New Roman"/>
+          <w:color w:val="000000"/>
+          <w:sz w:val="21"/>
+          <w:szCs w:val="21"/>
+          <w:lang w:val="en-US" w:eastAsia="en-US"/>
+        </w:rPr>
+        <w:t>curve_area1 = sum(arr1)</w:t>
+      </w:r>
+    </w:p>
+    <w:p>
+      <w:pPr>
+        <w:shd w:val="clear" w:color="auto" w:fill="F7F7F7"/>
+        <w:spacing w:line="259" w:lineRule="atLeast"/>
+        <w:rPr>
+          <w:rFonts w:ascii="Consolas" w:eastAsia="Times New Roman" w:hAnsi="Consolas" w:cs="Times New Roman"/>
+          <w:color w:val="000000"/>
+          <w:sz w:val="21"/>
+          <w:szCs w:val="21"/>
+          <w:lang w:val="en-US" w:eastAsia="en-US"/>
+        </w:rPr>
+      </w:pPr>
+      <w:r>
+        <w:rPr>
+          <w:rFonts w:ascii="Consolas" w:eastAsia="Times New Roman" w:hAnsi="Consolas" w:cs="Times New Roman"/>
+          <w:color w:val="000000"/>
+          <w:sz w:val="21"/>
+          <w:szCs w:val="21"/>
+          <w:lang w:val="en-US" w:eastAsia="en-US"/>
+        </w:rPr>
+        <w:t>weighted_coeffs1 = arr1</w:t>
+      </w:r>
+    </w:p>
+    <w:p>
+      <w:pPr>
+        <w:shd w:val="clear" w:color="auto" w:fill="F7F7F7"/>
+        <w:spacing w:line="259" w:lineRule="atLeast"/>
+        <w:rPr>
+          <w:rFonts w:ascii="Consolas" w:eastAsia="Times New Roman" w:hAnsi="Consolas" w:cs="Times New Roman"/>
+          <w:color w:val="000000"/>
+          <w:sz w:val="21"/>
+          <w:szCs w:val="21"/>
+          <w:lang w:val="en-US" w:eastAsia="en-US"/>
+        </w:rPr>
+      </w:pPr>
+      <w:r>
+        <w:rPr>
+          <w:rFonts w:ascii="Consolas" w:eastAsia="Times New Roman" w:hAnsi="Consolas" w:cs="Times New Roman"/>
+          <w:color w:val="000000"/>
+          <w:sz w:val="21"/>
+          <w:szCs w:val="21"/>
+          <w:lang w:val="en-US" w:eastAsia="en-US"/>
+        </w:rPr>
+        <w:t>a</w:t>
+      </w:r>
+      <w:r>
+        <w:rPr>
+          <w:rFonts w:ascii="Consolas" w:eastAsia="Times New Roman" w:hAnsi="Consolas" w:cs="Times New Roman"/>
+          <w:color w:val="000000"/>
+          <w:sz w:val="21"/>
+          <w:szCs w:val="21"/>
+          <w:lang w:val="en-US" w:eastAsia="en-US"/>
+        </w:rPr>
+        <w:t>rr2 = [</w:t>
+      </w:r>
+      <w:proofErr w:type="gramStart"/>
+      <w:r>
+        <w:rPr>
+          <w:rFonts w:ascii="Consolas" w:eastAsia="Times New Roman" w:hAnsi="Consolas" w:cs="Times New Roman"/>
+          <w:color w:val="000000"/>
+          <w:sz w:val="21"/>
+          <w:szCs w:val="21"/>
+          <w:lang w:val="en-US" w:eastAsia="en-US"/>
+        </w:rPr>
+        <w:t>];</w:t>
+      </w:r>
+      <w:proofErr w:type="gramEnd"/>
+    </w:p>
+    <w:p>
+      <w:pPr>
+        <w:shd w:val="clear" w:color="auto" w:fill="F7F7F7"/>
+        <w:spacing w:line="259" w:lineRule="atLeast"/>
+        <w:rPr>
+          <w:rFonts w:ascii="Consolas" w:eastAsia="Times New Roman" w:hAnsi="Consolas" w:cs="Times New Roman"/>
+          <w:color w:val="000000"/>
+          <w:sz w:val="21"/>
+          <w:szCs w:val="21"/>
+          <w:lang w:val="en-US" w:eastAsia="en-US"/>
+        </w:rPr>
+      </w:pPr>
+      <w:r>
+        <w:rPr>
+          <w:rFonts w:ascii="Consolas" w:eastAsia="Times New Roman" w:hAnsi="Consolas" w:cs="Times New Roman"/>
+          <w:color w:val="0000FF"/>
+          <w:sz w:val="21"/>
+          <w:szCs w:val="21"/>
+          <w:lang w:val="en-US" w:eastAsia="en-US"/>
+        </w:rPr>
+        <w:t xml:space="preserve">for </w:t>
+      </w:r>
+      <w:r>
+        <w:rPr>
+          <w:rFonts w:ascii="Consolas" w:eastAsia="Times New Roman" w:hAnsi="Consolas" w:cs="Times New Roman"/>
+          <w:color w:val="000000"/>
+          <w:sz w:val="21"/>
+          <w:szCs w:val="21"/>
+          <w:lang w:val="en-US" w:eastAsia="en-US"/>
+        </w:rPr>
+        <w:t xml:space="preserve">n = </w:t>
+      </w:r>
+      <w:proofErr w:type="gramStart"/>
+      <w:r>
+        <w:rPr>
+          <w:rFonts w:ascii="Consolas" w:eastAsia="Times New Roman" w:hAnsi="Consolas" w:cs="Times New Roman"/>
+          <w:color w:val="000000"/>
+          <w:sz w:val="21"/>
+          <w:szCs w:val="21"/>
+          <w:lang w:val="en-US" w:eastAsia="en-US"/>
+        </w:rPr>
+        <w:t>1:n</w:t>
+      </w:r>
+      <w:proofErr w:type="gramEnd"/>
+      <w:r>
+        <w:rPr>
+          <w:rFonts w:ascii="Consolas" w:eastAsia="Times New Roman" w:hAnsi="Consolas" w:cs="Times New Roman"/>
+          <w:color w:val="000000"/>
+          <w:sz w:val="21"/>
+          <w:szCs w:val="21"/>
+          <w:lang w:val="en-US" w:eastAsia="en-US"/>
+        </w:rPr>
+        <w:t>_hat2</w:t>
+      </w:r>
+    </w:p>
+    <w:p>
+      <w:pPr>
+        <w:shd w:val="clear" w:color="auto" w:fill="F7F7F7"/>
+        <w:spacing w:line="259" w:lineRule="atLeast"/>
+        <w:rPr>
+          <w:rFonts w:ascii="Consolas" w:eastAsia="Times New Roman" w:hAnsi="Consolas" w:cs="Times New Roman"/>
+          <w:color w:val="000000"/>
+          <w:sz w:val="21"/>
+          <w:szCs w:val="21"/>
+          <w:lang w:val="en-US" w:eastAsia="en-US"/>
+        </w:rPr>
+      </w:pPr>
+      <w:r>
+        <w:rPr>
+          <w:rFonts w:ascii="Consolas" w:eastAsia="Times New Roman" w:hAnsi="Consolas" w:cs="Times New Roman"/>
+          <w:color w:val="000000"/>
+          <w:sz w:val="21"/>
+          <w:szCs w:val="21"/>
+          <w:lang w:val="en-US" w:eastAsia="en-US"/>
+        </w:rPr>
+        <w:t xml:space="preserve">    arr2 = [arr2, y2(n)*tmax2/n_hat2</w:t>
+      </w:r>
+      <w:proofErr w:type="gramStart"/>
+      <w:r>
+        <w:rPr>
+          <w:rFonts w:ascii="Consolas" w:eastAsia="Times New Roman" w:hAnsi="Consolas" w:cs="Times New Roman"/>
+          <w:color w:val="000000"/>
+          <w:sz w:val="21"/>
+          <w:szCs w:val="21"/>
+          <w:lang w:val="en-US" w:eastAsia="en-US"/>
+        </w:rPr>
+        <w:t>];</w:t>
+      </w:r>
+      <w:proofErr w:type="gramEnd"/>
+    </w:p>
+    <w:p>
+      <w:pPr>
+        <w:shd w:val="clear" w:color="auto" w:fill="F7F7F7"/>
+        <w:spacing w:line="259" w:lineRule="atLeast"/>
+        <w:rPr>
+          <w:rFonts w:ascii="Consolas" w:eastAsia="Times New Roman" w:hAnsi="Consolas" w:cs="Times New Roman"/>
+          <w:color w:val="000000"/>
+          <w:sz w:val="21"/>
+          <w:szCs w:val="21"/>
+          <w:lang w:val="en-US" w:eastAsia="en-US"/>
+        </w:rPr>
+      </w:pPr>
+      <w:r>
+        <w:rPr>
+          <w:rFonts w:ascii="Consolas" w:eastAsia="Times New Roman" w:hAnsi="Consolas" w:cs="Times New Roman"/>
+          <w:color w:val="0000FF"/>
+          <w:sz w:val="21"/>
+          <w:szCs w:val="21"/>
+          <w:lang w:val="en-US" w:eastAsia="en-US"/>
+        </w:rPr>
+        <w:t>end</w:t>
+      </w:r>
+    </w:p>
+    <w:p>
+      <w:pPr>
+        <w:shd w:val="clear" w:color="auto" w:fill="F7F7F7"/>
+        <w:spacing w:line="259" w:lineRule="atLeast"/>
+        <w:rPr>
+          <w:rFonts w:ascii="Consolas" w:eastAsia="Times New Roman" w:hAnsi="Consolas" w:cs="Times New Roman"/>
+          <w:color w:val="000000"/>
+          <w:sz w:val="21"/>
+          <w:szCs w:val="21"/>
+          <w:lang w:val="en-US" w:eastAsia="en-US"/>
+        </w:rPr>
+      </w:pPr>
+      <w:r>
+        <w:rPr>
+          <w:rFonts w:ascii="Consolas" w:eastAsia="Times New Roman" w:hAnsi="Consolas" w:cs="Times New Roman"/>
+          <w:color w:val="000000"/>
+          <w:sz w:val="21"/>
+          <w:szCs w:val="21"/>
+          <w:lang w:val="en-US" w:eastAsia="en-US"/>
+        </w:rPr>
+        <w:t>curve_area2 = sum(arr2)</w:t>
+      </w:r>
+    </w:p>
+    <w:p>
+      <w:pPr>
+        <w:shd w:val="clear" w:color="auto" w:fill="F7F7F7"/>
+        <w:spacing w:line="259" w:lineRule="atLeast"/>
+        <w:rPr>
+          <w:rFonts w:ascii="Consolas" w:eastAsia="Times New Roman" w:hAnsi="Consolas" w:cs="Times New Roman"/>
+          <w:color w:val="000000"/>
+          <w:sz w:val="21"/>
+          <w:szCs w:val="21"/>
+          <w:lang w:val="en-US" w:eastAsia="en-US"/>
+        </w:rPr>
+      </w:pPr>
+      <w:r>
+        <w:rPr>
+          <w:rFonts w:ascii="Consolas" w:eastAsia="Times New Roman" w:hAnsi="Consolas" w:cs="Times New Roman"/>
+          <w:color w:val="000000"/>
+          <w:sz w:val="21"/>
+          <w:szCs w:val="21"/>
+          <w:lang w:val="en-US" w:eastAsia="en-US"/>
+        </w:rPr>
+        <w:t>weighted_coeffs2 = arr2</w:t>
+      </w:r>
+    </w:p>
+    <w:p/>
+    <w:p/>
+    <w:p>
+      <w:pPr>
         <w:pStyle w:val="Heading1"/>
       </w:pPr>
       <w:r>
@@ -6784,7 +8876,7 @@
       <w:r>
         <w:t xml:space="preserve">[1] Inverse Kinematics for a 2-Joint Robot Arm Using Geometry. (2018, July 31). Robot Academy. </w:t>
       </w:r>
-      <w:hyperlink r:id="rId44" w:history="1">
+      <w:hyperlink r:id="rId48" w:history="1">
         <w:r>
           <w:rPr>
             <w:rStyle w:val="Hyperlink"/>
@@ -6801,7 +8893,7 @@
       <w:r>
         <w:t xml:space="preserve">Embedded PID Temperature Control, Part 3: Implementation and Visualization - Projects. (2016, April 4). All About Circuits. </w:t>
       </w:r>
-      <w:hyperlink r:id="rId45" w:history="1">
+      <w:hyperlink r:id="rId49" w:history="1">
         <w:r>
           <w:rPr>
             <w:rStyle w:val="Hyperlink"/>
@@ -6818,7 +8910,7 @@
       <w:r>
         <w:t xml:space="preserve">Phil’s Lab. (2020, May 22). PID Controller Implementation in Software. YouTube. </w:t>
       </w:r>
-      <w:hyperlink r:id="rId46" w:history="1">
+      <w:hyperlink r:id="rId50" w:history="1">
         <w:r>
           <w:rPr>
             <w:rStyle w:val="Hyperlink"/>
@@ -8097,6 +10189,47 @@
       <w:lang w:val="en-CA"/>
     </w:rPr>
   </w:style>
+  <w:style w:type="character" w:customStyle="1" w:styleId="scb4b90200">
+    <w:name w:val="scb4b90200"/>
+    <w:basedOn w:val="DefaultParagraphFont"/>
+    <w:rsid w:val="00163604"/>
+  </w:style>
+  <w:style w:type="character" w:customStyle="1" w:styleId="scb4b902041">
+    <w:name w:val="scb4b902041"/>
+    <w:basedOn w:val="DefaultParagraphFont"/>
+    <w:rsid w:val="00163604"/>
+    <w:rPr>
+      <w:strike w:val="0"/>
+      <w:dstrike w:val="0"/>
+      <w:color w:val="3C763D"/>
+      <w:u w:val="none"/>
+      <w:effect w:val="none"/>
+    </w:rPr>
+  </w:style>
+  <w:style w:type="character" w:customStyle="1" w:styleId="scb4b902051">
+    <w:name w:val="scb4b902051"/>
+    <w:basedOn w:val="DefaultParagraphFont"/>
+    <w:rsid w:val="00163604"/>
+    <w:rPr>
+      <w:strike w:val="0"/>
+      <w:dstrike w:val="0"/>
+      <w:color w:val="A020F0"/>
+      <w:u w:val="none"/>
+      <w:effect w:val="none"/>
+    </w:rPr>
+  </w:style>
+  <w:style w:type="character" w:customStyle="1" w:styleId="scb4b902061">
+    <w:name w:val="scb4b902061"/>
+    <w:basedOn w:val="DefaultParagraphFont"/>
+    <w:rsid w:val="00163604"/>
+    <w:rPr>
+      <w:strike w:val="0"/>
+      <w:dstrike w:val="0"/>
+      <w:color w:val="0000FF"/>
+      <w:u w:val="none"/>
+      <w:effect w:val="none"/>
+    </w:rPr>
+  </w:style>
 </w:styles>
 </file>
 

</xml_diff>